<commit_message>
Expanded Business Case and Stakeholder analysis - Joshua
</commit_message>
<xml_diff>
--- a/Docs/Inception/Group 16 Inception.docx
+++ b/Docs/Inception/Group 16 Inception.docx
@@ -1,6 +1,6 @@
 
 <file path=word/document.xml><?xml version="1.0" encoding="utf-8"?>
-<w:document xmlns:wpc="http://schemas.microsoft.com/office/word/2010/wordprocessingCanvas" xmlns:cx="http://schemas.microsoft.com/office/drawing/2014/chartex" xmlns:cx1="http://schemas.microsoft.com/office/drawing/2015/9/8/chartex" xmlns:mc="http://schemas.openxmlformats.org/markup-compatibility/2006" xmlns:o="urn:schemas-microsoft-com:office:office" xmlns:r="http://schemas.openxmlformats.org/officeDocument/2006/relationships" xmlns:m="http://schemas.openxmlformats.org/officeDocument/2006/math" xmlns:v="urn:schemas-microsoft-com:vml" xmlns:wp14="http://schemas.microsoft.com/office/word/2010/wordprocessingDrawing" xmlns:wp="http://schemas.openxmlformats.org/drawingml/2006/wordprocessingDrawing" xmlns:w10="urn:schemas-microsoft-com:office:word" xmlns:w="http://schemas.openxmlformats.org/wordprocessingml/2006/main" xmlns:w14="http://schemas.microsoft.com/office/word/2010/wordml" xmlns:w15="http://schemas.microsoft.com/office/word/2012/wordml" xmlns:w16se="http://schemas.microsoft.com/office/word/2015/wordml/symex" xmlns:wpg="http://schemas.microsoft.com/office/word/2010/wordprocessingGroup" xmlns:wpi="http://schemas.microsoft.com/office/word/2010/wordprocessingInk" xmlns:wne="http://schemas.microsoft.com/office/word/2006/wordml" xmlns:wps="http://schemas.microsoft.com/office/word/2010/wordprocessingShape" mc:Ignorable="w14 w15 w16se wp14">
+<w:document xmlns:wpc="http://schemas.microsoft.com/office/word/2010/wordprocessingCanvas" xmlns:cx="http://schemas.microsoft.com/office/drawing/2014/chartex" xmlns:cx1="http://schemas.microsoft.com/office/drawing/2015/9/8/chartex" xmlns:cx2="http://schemas.microsoft.com/office/drawing/2015/10/21/chartex" xmlns:cx3="http://schemas.microsoft.com/office/drawing/2016/5/9/chartex" xmlns:cx4="http://schemas.microsoft.com/office/drawing/2016/5/10/chartex" xmlns:cx5="http://schemas.microsoft.com/office/drawing/2016/5/11/chartex" xmlns:cx6="http://schemas.microsoft.com/office/drawing/2016/5/12/chartex" xmlns:cx7="http://schemas.microsoft.com/office/drawing/2016/5/13/chartex" xmlns:cx8="http://schemas.microsoft.com/office/drawing/2016/5/14/chartex" xmlns:mc="http://schemas.openxmlformats.org/markup-compatibility/2006" xmlns:aink="http://schemas.microsoft.com/office/drawing/2016/ink" xmlns:am3d="http://schemas.microsoft.com/office/drawing/2017/model3d" xmlns:o="urn:schemas-microsoft-com:office:office" xmlns:r="http://schemas.openxmlformats.org/officeDocument/2006/relationships" xmlns:m="http://schemas.openxmlformats.org/officeDocument/2006/math" xmlns:v="urn:schemas-microsoft-com:vml" xmlns:wp14="http://schemas.microsoft.com/office/word/2010/wordprocessingDrawing" xmlns:wp="http://schemas.openxmlformats.org/drawingml/2006/wordprocessingDrawing" xmlns:w10="urn:schemas-microsoft-com:office:word" xmlns:w="http://schemas.openxmlformats.org/wordprocessingml/2006/main" xmlns:w14="http://schemas.microsoft.com/office/word/2010/wordml" xmlns:w15="http://schemas.microsoft.com/office/word/2012/wordml" xmlns:w16cex="http://schemas.microsoft.com/office/word/2018/wordml/cex" xmlns:w16cid="http://schemas.microsoft.com/office/word/2016/wordml/cid" xmlns:w16="http://schemas.microsoft.com/office/word/2018/wordml" xmlns:w16sdtdh="http://schemas.microsoft.com/office/word/2020/wordml/sdtdatahash" xmlns:w16se="http://schemas.microsoft.com/office/word/2015/wordml/symex" xmlns:wpg="http://schemas.microsoft.com/office/word/2010/wordprocessingGroup" xmlns:wpi="http://schemas.microsoft.com/office/word/2010/wordprocessingInk" xmlns:wne="http://schemas.microsoft.com/office/word/2006/wordml" xmlns:wps="http://schemas.microsoft.com/office/word/2010/wordprocessingShape" mc:Ignorable="w14 w15 w16se w16cid w16 w16cex w16sdtdh wp14">
   <w:body>
     <w:p>
       <w:pPr>
@@ -34,7 +34,7 @@
           <w:lang w:eastAsia="en-US"/>
         </w:rPr>
         <w:drawing>
-          <wp:anchor distT="0" distB="0" distL="114300" distR="114300" simplePos="0" relativeHeight="251658241" behindDoc="0" locked="0" layoutInCell="0" hidden="0" allowOverlap="1">
+          <wp:anchor distT="0" distB="0" distL="114300" distR="114300" simplePos="0" relativeHeight="251658241" behindDoc="0" locked="0" layoutInCell="0" hidden="0" allowOverlap="1" wp14:anchorId="693862F0" wp14:editId="33387CEF">
             <wp:simplePos x="0" y="0"/>
             <wp:positionH relativeFrom="margin">
               <wp:align>center</wp:align>
@@ -58,7 +58,7 @@
                       <a:picLocks noChangeAspect="1"/>
                       <a:extLst>
                         <a:ext uri="smNativeData">
-                          <sm:smNativeData xmlns="" xmlns:o="urn:schemas-microsoft-com:office:office" xmlns:v="urn:schemas-microsoft-com:vml" xmlns:w10="urn:schemas-microsoft-com:office:word" xmlns:w="http://schemas.openxmlformats.org/wordprocessingml/2006/main" xmlns:sm="smo" val="SMDATA_12_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"/>
+                          <sm:smNativeData xmlns:sm="smo" xmlns:w="http://schemas.openxmlformats.org/wordprocessingml/2006/main" xmlns:w10="urn:schemas-microsoft-com:office:word" xmlns:v="urn:schemas-microsoft-com:vml" xmlns:o="urn:schemas-microsoft-com:office:office" xmlns="" val="SMDATA_12_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"/>
                         </a:ext>
                       </a:extLst>
                     </pic:cNvPicPr>
@@ -787,6 +787,616 @@
         </w:rPr>
         <w:t xml:space="preserve">Many pharmacies rely on manual recording of sales and paper-based stock tracking. This results in stock losses, selling expired medicines, financial inconsistencies, and slow checkout processes. The proposed system aims to automate sales and inventory management to reduce errors and improve efficiency. </w:t>
       </w:r>
+    </w:p>
+    <w:p>
+      <w:pPr>
+        <w:rPr>
+          <w:rFonts w:ascii="Times New Roman" w:hAnsi="Times New Roman"/>
+          <w:b/>
+          <w:bCs/>
+          <w:u w:val="single"/>
+        </w:rPr>
+      </w:pPr>
+      <w:r>
+        <w:rPr>
+          <w:rFonts w:ascii="Times New Roman" w:hAnsi="Times New Roman"/>
+          <w:b/>
+          <w:bCs/>
+          <w:u w:val="single"/>
+        </w:rPr>
+        <w:t>BUSINESS CASE</w:t>
+      </w:r>
+    </w:p>
+    <w:p>
+      <w:pPr>
+        <w:pStyle w:val="NormalWeb"/>
+        <w:rPr>
+          <w:sz w:val="22"/>
+          <w:szCs w:val="22"/>
+        </w:rPr>
+      </w:pPr>
+      <w:r>
+        <w:rPr>
+          <w:sz w:val="22"/>
+          <w:szCs w:val="22"/>
+        </w:rPr>
+        <w:t>The Pharmacy POS system is expected to provide significant operational and financial benefits. By automating sales processing and inventory tracking, the system will reduce stock losses caused by manual errors and theft. Real-time inventory updates will prevent overstocking and stock-outs, improving overall efficiency.</w:t>
+      </w:r>
+    </w:p>
+    <w:p>
+      <w:pPr>
+        <w:pStyle w:val="NormalWeb"/>
+        <w:rPr>
+          <w:sz w:val="22"/>
+          <w:szCs w:val="22"/>
+        </w:rPr>
+      </w:pPr>
+      <w:r>
+        <w:rPr>
+          <w:sz w:val="22"/>
+          <w:szCs w:val="22"/>
+        </w:rPr>
+        <w:t>Financially, the system will enhance accountability by generating accurate daily, weekly, and monthly sales reports. This will allow the pharmacy owner to monitor revenue trends and make data-driven decisions.</w:t>
+      </w:r>
+    </w:p>
+    <w:p>
+      <w:pPr>
+        <w:pStyle w:val="NormalWeb"/>
+        <w:rPr>
+          <w:sz w:val="22"/>
+          <w:szCs w:val="22"/>
+        </w:rPr>
+      </w:pPr>
+      <w:r>
+        <w:rPr>
+          <w:sz w:val="22"/>
+          <w:szCs w:val="22"/>
+        </w:rPr>
+        <w:t>Operationally, checkout speed will improve due to automated billing and barcode scanning, reducing customer waiting time.</w:t>
+      </w:r>
+    </w:p>
+    <w:p>
+      <w:pPr>
+        <w:pStyle w:val="NormalWeb"/>
+        <w:rPr>
+          <w:sz w:val="22"/>
+          <w:szCs w:val="22"/>
+        </w:rPr>
+      </w:pPr>
+      <w:r>
+        <w:rPr>
+          <w:sz w:val="22"/>
+          <w:szCs w:val="22"/>
+        </w:rPr>
+        <w:t>From a regulatory perspective, the system will maintain proper prescription records and controlled drug tracking, supporting compliance with pharmacy regulatory authorities.</w:t>
+      </w:r>
+    </w:p>
+    <w:p>
+      <w:pPr>
+        <w:pStyle w:val="NormalWeb"/>
+        <w:rPr>
+          <w:sz w:val="22"/>
+          <w:szCs w:val="22"/>
+        </w:rPr>
+      </w:pPr>
+      <w:r>
+        <w:rPr>
+          <w:sz w:val="22"/>
+          <w:szCs w:val="22"/>
+        </w:rPr>
+        <w:t>The estimated implementation cost is limited to development effort over the 15-week course using open-source technologies, making the project economically feasible.</w:t>
+      </w:r>
+    </w:p>
+    <w:p>
+      <w:pPr>
+        <w:pStyle w:val="NormalWeb"/>
+        <w:rPr>
+          <w:b/>
+          <w:bCs/>
+          <w:sz w:val="22"/>
+          <w:szCs w:val="22"/>
+          <w:u w:val="single"/>
+        </w:rPr>
+      </w:pPr>
+      <w:r>
+        <w:rPr>
+          <w:b/>
+          <w:bCs/>
+          <w:sz w:val="22"/>
+          <w:szCs w:val="22"/>
+          <w:u w:val="single"/>
+        </w:rPr>
+        <w:t>STAKEHOLDERS</w:t>
+      </w:r>
+    </w:p>
+    <w:p>
+      <w:pPr>
+        <w:spacing w:before="100" w:beforeAutospacing="1" w:after="100" w:afterAutospacing="1" w:line="240" w:lineRule="auto"/>
+        <w:outlineLvl w:val="2"/>
+        <w:rPr>
+          <w:rFonts w:ascii="Times New Roman" w:eastAsia="Times New Roman" w:hAnsi="Times New Roman"/>
+          <w:b/>
+          <w:bCs/>
+          <w:noProof w:val="0"/>
+          <w:lang w:val="en-GB" w:eastAsia="en-GB"/>
+        </w:rPr>
+      </w:pPr>
+      <w:r>
+        <w:rPr>
+          <w:rFonts w:ascii="Times New Roman" w:eastAsia="Times New Roman" w:hAnsi="Times New Roman"/>
+          <w:b/>
+          <w:bCs/>
+          <w:noProof w:val="0"/>
+          <w:lang w:val="en-GB" w:eastAsia="en-GB"/>
+        </w:rPr>
+        <w:t>Internal Stakeholders</w:t>
+      </w:r>
+    </w:p>
+    <w:p>
+      <w:pPr>
+        <w:spacing w:before="100" w:beforeAutospacing="1" w:after="100" w:afterAutospacing="1" w:line="240" w:lineRule="auto"/>
+        <w:rPr>
+          <w:rFonts w:ascii="Times New Roman" w:eastAsia="Times New Roman" w:hAnsi="Times New Roman"/>
+          <w:noProof w:val="0"/>
+          <w:lang w:val="en-GB" w:eastAsia="en-GB"/>
+        </w:rPr>
+      </w:pPr>
+      <w:r>
+        <w:rPr>
+          <w:rFonts w:ascii="Times New Roman" w:eastAsia="Times New Roman" w:hAnsi="Times New Roman"/>
+          <w:b/>
+          <w:bCs/>
+          <w:noProof w:val="0"/>
+          <w:lang w:val="en-GB" w:eastAsia="en-GB"/>
+        </w:rPr>
+        <w:t>Pharmacy Owner</w:t>
+      </w:r>
+    </w:p>
+    <w:p>
+      <w:pPr>
+        <w:numPr>
+          <w:ilvl w:val="0"/>
+          <w:numId w:val="3"/>
+        </w:numPr>
+        <w:spacing w:before="100" w:beforeAutospacing="1" w:after="100" w:afterAutospacing="1" w:line="240" w:lineRule="auto"/>
+        <w:rPr>
+          <w:rFonts w:ascii="Times New Roman" w:eastAsia="Times New Roman" w:hAnsi="Times New Roman"/>
+          <w:noProof w:val="0"/>
+          <w:lang w:val="en-GB" w:eastAsia="en-GB"/>
+        </w:rPr>
+      </w:pPr>
+      <w:r>
+        <w:rPr>
+          <w:rFonts w:ascii="Times New Roman" w:eastAsia="Times New Roman" w:hAnsi="Times New Roman"/>
+          <w:noProof w:val="0"/>
+          <w:lang w:val="en-GB" w:eastAsia="en-GB"/>
+        </w:rPr>
+        <w:t>Interested in profitability, accurate reporting, and loss reduction.</w:t>
+      </w:r>
+    </w:p>
+    <w:p>
+      <w:pPr>
+        <w:spacing w:before="100" w:beforeAutospacing="1" w:after="100" w:afterAutospacing="1" w:line="240" w:lineRule="auto"/>
+        <w:rPr>
+          <w:rFonts w:ascii="Times New Roman" w:eastAsia="Times New Roman" w:hAnsi="Times New Roman"/>
+          <w:noProof w:val="0"/>
+          <w:lang w:val="en-GB" w:eastAsia="en-GB"/>
+        </w:rPr>
+      </w:pPr>
+      <w:r>
+        <w:rPr>
+          <w:rFonts w:ascii="Times New Roman" w:eastAsia="Times New Roman" w:hAnsi="Times New Roman"/>
+          <w:b/>
+          <w:bCs/>
+          <w:noProof w:val="0"/>
+          <w:lang w:val="en-GB" w:eastAsia="en-GB"/>
+        </w:rPr>
+        <w:t>Pharmacist</w:t>
+      </w:r>
+    </w:p>
+    <w:p>
+      <w:pPr>
+        <w:numPr>
+          <w:ilvl w:val="0"/>
+          <w:numId w:val="4"/>
+        </w:numPr>
+        <w:spacing w:before="100" w:beforeAutospacing="1" w:after="100" w:afterAutospacing="1" w:line="240" w:lineRule="auto"/>
+        <w:rPr>
+          <w:rFonts w:ascii="Times New Roman" w:eastAsia="Times New Roman" w:hAnsi="Times New Roman"/>
+          <w:noProof w:val="0"/>
+          <w:lang w:val="en-GB" w:eastAsia="en-GB"/>
+        </w:rPr>
+      </w:pPr>
+      <w:r>
+        <w:rPr>
+          <w:rFonts w:ascii="Times New Roman" w:eastAsia="Times New Roman" w:hAnsi="Times New Roman"/>
+          <w:noProof w:val="0"/>
+          <w:lang w:val="en-GB" w:eastAsia="en-GB"/>
+        </w:rPr>
+        <w:t>Responsible for validating prescriptions and ensuring safe dispensing.</w:t>
+      </w:r>
+    </w:p>
+    <w:p>
+      <w:pPr>
+        <w:spacing w:before="100" w:beforeAutospacing="1" w:after="100" w:afterAutospacing="1" w:line="240" w:lineRule="auto"/>
+        <w:rPr>
+          <w:rFonts w:ascii="Times New Roman" w:eastAsia="Times New Roman" w:hAnsi="Times New Roman"/>
+          <w:noProof w:val="0"/>
+          <w:lang w:val="en-GB" w:eastAsia="en-GB"/>
+        </w:rPr>
+      </w:pPr>
+      <w:r>
+        <w:rPr>
+          <w:rFonts w:ascii="Times New Roman" w:eastAsia="Times New Roman" w:hAnsi="Times New Roman"/>
+          <w:b/>
+          <w:bCs/>
+          <w:noProof w:val="0"/>
+          <w:lang w:val="en-GB" w:eastAsia="en-GB"/>
+        </w:rPr>
+        <w:t>Cashier</w:t>
+      </w:r>
+    </w:p>
+    <w:p>
+      <w:pPr>
+        <w:numPr>
+          <w:ilvl w:val="0"/>
+          <w:numId w:val="5"/>
+        </w:numPr>
+        <w:spacing w:before="100" w:beforeAutospacing="1" w:after="100" w:afterAutospacing="1" w:line="240" w:lineRule="auto"/>
+        <w:rPr>
+          <w:rFonts w:ascii="Times New Roman" w:eastAsia="Times New Roman" w:hAnsi="Times New Roman"/>
+          <w:noProof w:val="0"/>
+          <w:lang w:val="en-GB" w:eastAsia="en-GB"/>
+        </w:rPr>
+      </w:pPr>
+      <w:r>
+        <w:rPr>
+          <w:rFonts w:ascii="Times New Roman" w:eastAsia="Times New Roman" w:hAnsi="Times New Roman"/>
+          <w:noProof w:val="0"/>
+          <w:lang w:val="en-GB" w:eastAsia="en-GB"/>
+        </w:rPr>
+        <w:t>Processes sales transactions and handles payments.</w:t>
+      </w:r>
+    </w:p>
+    <w:p>
+      <w:pPr>
+        <w:spacing w:before="100" w:beforeAutospacing="1" w:after="100" w:afterAutospacing="1" w:line="240" w:lineRule="auto"/>
+        <w:rPr>
+          <w:rFonts w:ascii="Times New Roman" w:eastAsia="Times New Roman" w:hAnsi="Times New Roman"/>
+          <w:noProof w:val="0"/>
+          <w:lang w:val="en-GB" w:eastAsia="en-GB"/>
+        </w:rPr>
+      </w:pPr>
+      <w:r>
+        <w:rPr>
+          <w:rFonts w:ascii="Times New Roman" w:eastAsia="Times New Roman" w:hAnsi="Times New Roman"/>
+          <w:b/>
+          <w:bCs/>
+          <w:noProof w:val="0"/>
+          <w:lang w:val="en-GB" w:eastAsia="en-GB"/>
+        </w:rPr>
+        <w:t>Inventory/Store Clerk</w:t>
+      </w:r>
+    </w:p>
+    <w:p>
+      <w:pPr>
+        <w:numPr>
+          <w:ilvl w:val="0"/>
+          <w:numId w:val="6"/>
+        </w:numPr>
+        <w:spacing w:before="100" w:beforeAutospacing="1" w:after="100" w:afterAutospacing="1" w:line="240" w:lineRule="auto"/>
+        <w:rPr>
+          <w:rFonts w:ascii="Times New Roman" w:eastAsia="Times New Roman" w:hAnsi="Times New Roman"/>
+          <w:noProof w:val="0"/>
+          <w:lang w:val="en-GB" w:eastAsia="en-GB"/>
+        </w:rPr>
+      </w:pPr>
+      <w:r>
+        <w:rPr>
+          <w:rFonts w:ascii="Times New Roman" w:eastAsia="Times New Roman" w:hAnsi="Times New Roman"/>
+          <w:noProof w:val="0"/>
+          <w:lang w:val="en-GB" w:eastAsia="en-GB"/>
+        </w:rPr>
+        <w:t>Manages stock entries, updates, and expiry monitoring.</w:t>
+      </w:r>
+    </w:p>
+    <w:p>
+      <w:pPr>
+        <w:spacing w:before="100" w:beforeAutospacing="1" w:after="100" w:afterAutospacing="1" w:line="240" w:lineRule="auto"/>
+        <w:rPr>
+          <w:rFonts w:ascii="Times New Roman" w:eastAsia="Times New Roman" w:hAnsi="Times New Roman"/>
+          <w:noProof w:val="0"/>
+          <w:lang w:val="en-GB" w:eastAsia="en-GB"/>
+        </w:rPr>
+      </w:pPr>
+      <w:r>
+        <w:rPr>
+          <w:rFonts w:ascii="Times New Roman" w:eastAsia="Times New Roman" w:hAnsi="Times New Roman"/>
+          <w:b/>
+          <w:bCs/>
+          <w:noProof w:val="0"/>
+          <w:lang w:val="en-GB" w:eastAsia="en-GB"/>
+        </w:rPr>
+        <w:lastRenderedPageBreak/>
+        <w:t>System Administrator</w:t>
+      </w:r>
+    </w:p>
+    <w:p>
+      <w:pPr>
+        <w:numPr>
+          <w:ilvl w:val="0"/>
+          <w:numId w:val="7"/>
+        </w:numPr>
+        <w:spacing w:before="100" w:beforeAutospacing="1" w:after="100" w:afterAutospacing="1" w:line="240" w:lineRule="auto"/>
+        <w:rPr>
+          <w:rFonts w:ascii="Times New Roman" w:eastAsia="Times New Roman" w:hAnsi="Times New Roman"/>
+          <w:noProof w:val="0"/>
+          <w:lang w:val="en-GB" w:eastAsia="en-GB"/>
+        </w:rPr>
+      </w:pPr>
+      <w:r>
+        <w:rPr>
+          <w:rFonts w:ascii="Times New Roman" w:eastAsia="Times New Roman" w:hAnsi="Times New Roman"/>
+          <w:noProof w:val="0"/>
+          <w:lang w:val="en-GB" w:eastAsia="en-GB"/>
+        </w:rPr>
+        <w:t>Manages user accounts, backups, and system security.</w:t>
+      </w:r>
+    </w:p>
+    <w:p>
+      <w:pPr>
+        <w:spacing w:before="100" w:beforeAutospacing="1" w:after="100" w:afterAutospacing="1" w:line="240" w:lineRule="auto"/>
+        <w:outlineLvl w:val="2"/>
+        <w:rPr>
+          <w:rFonts w:ascii="Times New Roman" w:eastAsia="Times New Roman" w:hAnsi="Times New Roman"/>
+          <w:b/>
+          <w:bCs/>
+          <w:noProof w:val="0"/>
+          <w:lang w:val="en-GB" w:eastAsia="en-GB"/>
+        </w:rPr>
+      </w:pPr>
+      <w:r>
+        <w:rPr>
+          <w:rFonts w:ascii="Times New Roman" w:eastAsia="Times New Roman" w:hAnsi="Times New Roman"/>
+          <w:b/>
+          <w:bCs/>
+          <w:noProof w:val="0"/>
+          <w:lang w:val="en-GB" w:eastAsia="en-GB"/>
+        </w:rPr>
+        <w:t>External Stakeholders</w:t>
+      </w:r>
+    </w:p>
+    <w:p>
+      <w:pPr>
+        <w:spacing w:before="100" w:beforeAutospacing="1" w:after="100" w:afterAutospacing="1" w:line="240" w:lineRule="auto"/>
+        <w:rPr>
+          <w:rFonts w:ascii="Times New Roman" w:eastAsia="Times New Roman" w:hAnsi="Times New Roman"/>
+          <w:noProof w:val="0"/>
+          <w:lang w:val="en-GB" w:eastAsia="en-GB"/>
+        </w:rPr>
+      </w:pPr>
+      <w:r>
+        <w:rPr>
+          <w:rFonts w:ascii="Times New Roman" w:eastAsia="Times New Roman" w:hAnsi="Times New Roman"/>
+          <w:b/>
+          <w:bCs/>
+          <w:noProof w:val="0"/>
+          <w:lang w:val="en-GB" w:eastAsia="en-GB"/>
+        </w:rPr>
+        <w:t>Patients (Customers)</w:t>
+      </w:r>
+    </w:p>
+    <w:p>
+      <w:pPr>
+        <w:numPr>
+          <w:ilvl w:val="0"/>
+          <w:numId w:val="8"/>
+        </w:numPr>
+        <w:spacing w:before="100" w:beforeAutospacing="1" w:after="100" w:afterAutospacing="1" w:line="240" w:lineRule="auto"/>
+        <w:rPr>
+          <w:rFonts w:ascii="Times New Roman" w:eastAsia="Times New Roman" w:hAnsi="Times New Roman"/>
+          <w:noProof w:val="0"/>
+          <w:lang w:val="en-GB" w:eastAsia="en-GB"/>
+        </w:rPr>
+      </w:pPr>
+      <w:r>
+        <w:rPr>
+          <w:rFonts w:ascii="Times New Roman" w:eastAsia="Times New Roman" w:hAnsi="Times New Roman"/>
+          <w:noProof w:val="0"/>
+          <w:lang w:val="en-GB" w:eastAsia="en-GB"/>
+        </w:rPr>
+        <w:t>Expect fast service, accurate billing, and safe medication dispensing.</w:t>
+      </w:r>
+    </w:p>
+    <w:p>
+      <w:pPr>
+        <w:spacing w:before="100" w:beforeAutospacing="1" w:after="100" w:afterAutospacing="1" w:line="240" w:lineRule="auto"/>
+        <w:rPr>
+          <w:rFonts w:ascii="Times New Roman" w:eastAsia="Times New Roman" w:hAnsi="Times New Roman"/>
+          <w:noProof w:val="0"/>
+          <w:lang w:val="en-GB" w:eastAsia="en-GB"/>
+        </w:rPr>
+      </w:pPr>
+      <w:r>
+        <w:rPr>
+          <w:rFonts w:ascii="Times New Roman" w:eastAsia="Times New Roman" w:hAnsi="Times New Roman"/>
+          <w:b/>
+          <w:bCs/>
+          <w:noProof w:val="0"/>
+          <w:lang w:val="en-GB" w:eastAsia="en-GB"/>
+        </w:rPr>
+        <w:t>Regulatory Authority</w:t>
+      </w:r>
+    </w:p>
+    <w:p>
+      <w:pPr>
+        <w:numPr>
+          <w:ilvl w:val="0"/>
+          <w:numId w:val="9"/>
+        </w:numPr>
+        <w:spacing w:before="100" w:beforeAutospacing="1" w:after="100" w:afterAutospacing="1" w:line="240" w:lineRule="auto"/>
+        <w:rPr>
+          <w:rFonts w:ascii="Times New Roman" w:eastAsia="Times New Roman" w:hAnsi="Times New Roman"/>
+          <w:noProof w:val="0"/>
+          <w:lang w:val="en-GB" w:eastAsia="en-GB"/>
+        </w:rPr>
+      </w:pPr>
+      <w:r>
+        <w:rPr>
+          <w:rFonts w:ascii="Times New Roman" w:eastAsia="Times New Roman" w:hAnsi="Times New Roman"/>
+          <w:noProof w:val="0"/>
+          <w:lang w:val="en-GB" w:eastAsia="en-GB"/>
+        </w:rPr>
+        <w:t>Requires proper tracking of prescriptions and controlled substances.</w:t>
+      </w:r>
+    </w:p>
+    <w:p>
+      <w:pPr>
+        <w:spacing w:before="100" w:beforeAutospacing="1" w:after="100" w:afterAutospacing="1" w:line="240" w:lineRule="auto"/>
+        <w:rPr>
+          <w:rFonts w:ascii="Times New Roman" w:eastAsia="Times New Roman" w:hAnsi="Times New Roman"/>
+          <w:noProof w:val="0"/>
+          <w:lang w:val="en-GB" w:eastAsia="en-GB"/>
+        </w:rPr>
+      </w:pPr>
+      <w:r>
+        <w:rPr>
+          <w:rFonts w:ascii="Times New Roman" w:eastAsia="Times New Roman" w:hAnsi="Times New Roman"/>
+          <w:b/>
+          <w:bCs/>
+          <w:noProof w:val="0"/>
+          <w:lang w:val="en-GB" w:eastAsia="en-GB"/>
+        </w:rPr>
+        <w:t>Drug Distributors</w:t>
+      </w:r>
+    </w:p>
+    <w:p>
+      <w:pPr>
+        <w:numPr>
+          <w:ilvl w:val="0"/>
+          <w:numId w:val="10"/>
+        </w:numPr>
+        <w:spacing w:before="100" w:beforeAutospacing="1" w:after="100" w:afterAutospacing="1" w:line="240" w:lineRule="auto"/>
+        <w:rPr>
+          <w:rFonts w:ascii="Times New Roman" w:eastAsia="Times New Roman" w:hAnsi="Times New Roman"/>
+          <w:noProof w:val="0"/>
+          <w:lang w:val="en-GB" w:eastAsia="en-GB"/>
+        </w:rPr>
+      </w:pPr>
+      <w:r>
+        <w:rPr>
+          <w:rFonts w:ascii="Times New Roman" w:eastAsia="Times New Roman" w:hAnsi="Times New Roman"/>
+          <w:noProof w:val="0"/>
+          <w:lang w:val="en-GB" w:eastAsia="en-GB"/>
+        </w:rPr>
+        <w:t>Supply medication and depend on accurate inventory records.</w:t>
+      </w:r>
+    </w:p>
+    <w:p>
+      <w:pPr>
+        <w:spacing w:before="100" w:beforeAutospacing="1" w:after="100" w:afterAutospacing="1" w:line="240" w:lineRule="auto"/>
+        <w:rPr>
+          <w:rFonts w:ascii="Times New Roman" w:eastAsia="Times New Roman" w:hAnsi="Times New Roman"/>
+          <w:noProof w:val="0"/>
+          <w:lang w:val="en-GB" w:eastAsia="en-GB"/>
+        </w:rPr>
+      </w:pPr>
+      <w:r>
+        <w:rPr>
+          <w:rFonts w:ascii="Times New Roman" w:eastAsia="Times New Roman" w:hAnsi="Times New Roman"/>
+          <w:b/>
+          <w:bCs/>
+          <w:noProof w:val="0"/>
+          <w:lang w:val="en-GB" w:eastAsia="en-GB"/>
+        </w:rPr>
+        <w:t>Payment Service Providers</w:t>
+      </w:r>
+    </w:p>
+    <w:p>
+      <w:pPr>
+        <w:numPr>
+          <w:ilvl w:val="0"/>
+          <w:numId w:val="11"/>
+        </w:numPr>
+        <w:spacing w:before="100" w:beforeAutospacing="1" w:after="100" w:afterAutospacing="1" w:line="240" w:lineRule="auto"/>
+        <w:rPr>
+          <w:rFonts w:ascii="Times New Roman" w:eastAsia="Times New Roman" w:hAnsi="Times New Roman"/>
+          <w:noProof w:val="0"/>
+          <w:lang w:val="en-GB" w:eastAsia="en-GB"/>
+        </w:rPr>
+      </w:pPr>
+      <w:r>
+        <w:rPr>
+          <w:rFonts w:ascii="Times New Roman" w:eastAsia="Times New Roman" w:hAnsi="Times New Roman"/>
+          <w:noProof w:val="0"/>
+          <w:lang w:val="en-GB" w:eastAsia="en-GB"/>
+        </w:rPr>
+        <w:t>Facilitate secure electronic transactions.</w:t>
+      </w:r>
+    </w:p>
+    <w:p>
+      <w:pPr>
+        <w:spacing w:before="100" w:beforeAutospacing="1" w:after="100" w:afterAutospacing="1" w:line="240" w:lineRule="auto"/>
+        <w:rPr>
+          <w:rFonts w:ascii="Times New Roman" w:eastAsia="Times New Roman" w:hAnsi="Times New Roman"/>
+          <w:noProof w:val="0"/>
+          <w:lang w:val="en-GB" w:eastAsia="en-GB"/>
+        </w:rPr>
+      </w:pPr>
+      <w:r>
+        <w:rPr>
+          <w:rFonts w:ascii="Times New Roman" w:eastAsia="Times New Roman" w:hAnsi="Times New Roman"/>
+          <w:b/>
+          <w:bCs/>
+          <w:noProof w:val="0"/>
+          <w:lang w:val="en-GB" w:eastAsia="en-GB"/>
+        </w:rPr>
+        <w:t>Insurance Companies</w:t>
+      </w:r>
+    </w:p>
+    <w:p>
+      <w:pPr>
+        <w:numPr>
+          <w:ilvl w:val="0"/>
+          <w:numId w:val="12"/>
+        </w:numPr>
+        <w:spacing w:before="100" w:beforeAutospacing="1" w:after="100" w:afterAutospacing="1" w:line="240" w:lineRule="auto"/>
+        <w:rPr>
+          <w:rFonts w:ascii="Times New Roman" w:eastAsia="Times New Roman" w:hAnsi="Times New Roman"/>
+          <w:noProof w:val="0"/>
+          <w:lang w:val="en-GB" w:eastAsia="en-GB"/>
+        </w:rPr>
+      </w:pPr>
+      <w:r>
+        <w:rPr>
+          <w:rFonts w:ascii="Times New Roman" w:eastAsia="Times New Roman" w:hAnsi="Times New Roman"/>
+          <w:noProof w:val="0"/>
+          <w:lang w:val="en-GB" w:eastAsia="en-GB"/>
+        </w:rPr>
+        <w:t>May require accurate claim and billing records.</w:t>
+      </w:r>
+    </w:p>
+    <w:p>
+      <w:pPr>
+        <w:pStyle w:val="NormalWeb"/>
+        <w:rPr>
+          <w:b/>
+          <w:bCs/>
+          <w:sz w:val="22"/>
+          <w:szCs w:val="22"/>
+          <w:u w:val="single"/>
+        </w:rPr>
+      </w:pPr>
+    </w:p>
+    <w:p>
+      <w:pPr>
+        <w:rPr>
+          <w:rFonts w:ascii="Times New Roman" w:hAnsi="Times New Roman"/>
+          <w:b/>
+          <w:bCs/>
+          <w:u w:val="single"/>
+        </w:rPr>
+      </w:pPr>
     </w:p>
     <w:p>
       <w:pPr>
@@ -1304,6 +1914,7 @@
         <w:rPr>
           <w:rFonts w:ascii="Times New Roman" w:hAnsi="Times New Roman"/>
         </w:rPr>
+        <w:lastRenderedPageBreak/>
         <w:t>Programming language: (to be selected).</w:t>
       </w:r>
     </w:p>
@@ -1376,8 +1987,6 @@
           <w:rFonts w:ascii="Times New Roman" w:hAnsi="Times New Roman"/>
         </w:rPr>
       </w:pPr>
-      <w:bookmarkStart w:id="0" w:name="_GoBack"/>
-      <w:bookmarkEnd w:id="0"/>
     </w:p>
     <w:sectPr>
       <w:endnotePr>
@@ -1392,8 +2001,1051 @@
 </file>
 
 <file path=word/numbering.xml><?xml version="1.0" encoding="utf-8"?>
-<w:numbering xmlns:wpc="http://schemas.microsoft.com/office/word/2010/wordprocessingCanvas" xmlns:cx="http://schemas.microsoft.com/office/drawing/2014/chartex" xmlns:cx1="http://schemas.microsoft.com/office/drawing/2015/9/8/chartex" xmlns:mc="http://schemas.openxmlformats.org/markup-compatibility/2006" xmlns:o="urn:schemas-microsoft-com:office:office" xmlns:r="http://schemas.openxmlformats.org/officeDocument/2006/relationships" xmlns:m="http://schemas.openxmlformats.org/officeDocument/2006/math" xmlns:v="urn:schemas-microsoft-com:vml" xmlns:wp14="http://schemas.microsoft.com/office/word/2010/wordprocessingDrawing" xmlns:wp="http://schemas.openxmlformats.org/drawingml/2006/wordprocessingDrawing" xmlns:w10="urn:schemas-microsoft-com:office:word" xmlns:w="http://schemas.openxmlformats.org/wordprocessingml/2006/main" xmlns:w14="http://schemas.microsoft.com/office/word/2010/wordml" xmlns:w15="http://schemas.microsoft.com/office/word/2012/wordml" xmlns:w16se="http://schemas.microsoft.com/office/word/2015/wordml/symex" xmlns:wpg="http://schemas.microsoft.com/office/word/2010/wordprocessingGroup" xmlns:wpi="http://schemas.microsoft.com/office/word/2010/wordprocessingInk" xmlns:wne="http://schemas.microsoft.com/office/word/2006/wordml" xmlns:wps="http://schemas.microsoft.com/office/word/2010/wordprocessingShape" mc:Ignorable="w14 w15 w16se wp14">
+<w:numbering xmlns:wpc="http://schemas.microsoft.com/office/word/2010/wordprocessingCanvas" xmlns:cx="http://schemas.microsoft.com/office/drawing/2014/chartex" xmlns:cx1="http://schemas.microsoft.com/office/drawing/2015/9/8/chartex" xmlns:cx2="http://schemas.microsoft.com/office/drawing/2015/10/21/chartex" xmlns:cx3="http://schemas.microsoft.com/office/drawing/2016/5/9/chartex" xmlns:cx4="http://schemas.microsoft.com/office/drawing/2016/5/10/chartex" xmlns:cx5="http://schemas.microsoft.com/office/drawing/2016/5/11/chartex" xmlns:cx6="http://schemas.microsoft.com/office/drawing/2016/5/12/chartex" xmlns:cx7="http://schemas.microsoft.com/office/drawing/2016/5/13/chartex" xmlns:cx8="http://schemas.microsoft.com/office/drawing/2016/5/14/chartex" xmlns:mc="http://schemas.openxmlformats.org/markup-compatibility/2006" xmlns:aink="http://schemas.microsoft.com/office/drawing/2016/ink" xmlns:am3d="http://schemas.microsoft.com/office/drawing/2017/model3d" xmlns:o="urn:schemas-microsoft-com:office:office" xmlns:r="http://schemas.openxmlformats.org/officeDocument/2006/relationships" xmlns:m="http://schemas.openxmlformats.org/officeDocument/2006/math" xmlns:v="urn:schemas-microsoft-com:vml" xmlns:wp14="http://schemas.microsoft.com/office/word/2010/wordprocessingDrawing" xmlns:wp="http://schemas.openxmlformats.org/drawingml/2006/wordprocessingDrawing" xmlns:w10="urn:schemas-microsoft-com:office:word" xmlns:w="http://schemas.openxmlformats.org/wordprocessingml/2006/main" xmlns:w14="http://schemas.microsoft.com/office/word/2010/wordml" xmlns:w15="http://schemas.microsoft.com/office/word/2012/wordml" xmlns:w16cex="http://schemas.microsoft.com/office/word/2018/wordml/cex" xmlns:w16cid="http://schemas.microsoft.com/office/word/2016/wordml/cid" xmlns:w16="http://schemas.microsoft.com/office/word/2018/wordml" xmlns:w16sdtdh="http://schemas.microsoft.com/office/word/2020/wordml/sdtdatahash" xmlns:w16se="http://schemas.microsoft.com/office/word/2015/wordml/symex" xmlns:wpg="http://schemas.microsoft.com/office/word/2010/wordprocessingGroup" xmlns:wpi="http://schemas.microsoft.com/office/word/2010/wordprocessingInk" xmlns:wne="http://schemas.microsoft.com/office/word/2006/wordml" xmlns:wps="http://schemas.microsoft.com/office/word/2010/wordprocessingShape" mc:Ignorable="w14 w15 w16se w16cid w16 w16cex w16sdtdh wp14">
   <w:abstractNum w:abstractNumId="0" w15:restartNumberingAfterBreak="0">
+    <w:nsid w:val="259C0555"/>
+    <w:multiLevelType w:val="multilevel"/>
+    <w:tmpl w:val="91F4CC00"/>
+    <w:lvl w:ilvl="0">
+      <w:start w:val="1"/>
+      <w:numFmt w:val="bullet"/>
+      <w:lvlText w:val=""/>
+      <w:lvlJc w:val="left"/>
+      <w:pPr>
+        <w:tabs>
+          <w:tab w:val="num" w:pos="720"/>
+        </w:tabs>
+        <w:ind w:left="720" w:hanging="360"/>
+      </w:pPr>
+      <w:rPr>
+        <w:rFonts w:ascii="Symbol" w:hAnsi="Symbol" w:hint="default"/>
+        <w:sz w:val="20"/>
+      </w:rPr>
+    </w:lvl>
+    <w:lvl w:ilvl="1" w:tentative="1">
+      <w:start w:val="1"/>
+      <w:numFmt w:val="bullet"/>
+      <w:lvlText w:val="o"/>
+      <w:lvlJc w:val="left"/>
+      <w:pPr>
+        <w:tabs>
+          <w:tab w:val="num" w:pos="1440"/>
+        </w:tabs>
+        <w:ind w:left="1440" w:hanging="360"/>
+      </w:pPr>
+      <w:rPr>
+        <w:rFonts w:ascii="Courier New" w:hAnsi="Courier New" w:hint="default"/>
+        <w:sz w:val="20"/>
+      </w:rPr>
+    </w:lvl>
+    <w:lvl w:ilvl="2" w:tentative="1">
+      <w:start w:val="1"/>
+      <w:numFmt w:val="bullet"/>
+      <w:lvlText w:val=""/>
+      <w:lvlJc w:val="left"/>
+      <w:pPr>
+        <w:tabs>
+          <w:tab w:val="num" w:pos="2160"/>
+        </w:tabs>
+        <w:ind w:left="2160" w:hanging="360"/>
+      </w:pPr>
+      <w:rPr>
+        <w:rFonts w:ascii="Wingdings" w:hAnsi="Wingdings" w:hint="default"/>
+        <w:sz w:val="20"/>
+      </w:rPr>
+    </w:lvl>
+    <w:lvl w:ilvl="3" w:tentative="1">
+      <w:start w:val="1"/>
+      <w:numFmt w:val="bullet"/>
+      <w:lvlText w:val=""/>
+      <w:lvlJc w:val="left"/>
+      <w:pPr>
+        <w:tabs>
+          <w:tab w:val="num" w:pos="2880"/>
+        </w:tabs>
+        <w:ind w:left="2880" w:hanging="360"/>
+      </w:pPr>
+      <w:rPr>
+        <w:rFonts w:ascii="Wingdings" w:hAnsi="Wingdings" w:hint="default"/>
+        <w:sz w:val="20"/>
+      </w:rPr>
+    </w:lvl>
+    <w:lvl w:ilvl="4" w:tentative="1">
+      <w:start w:val="1"/>
+      <w:numFmt w:val="bullet"/>
+      <w:lvlText w:val=""/>
+      <w:lvlJc w:val="left"/>
+      <w:pPr>
+        <w:tabs>
+          <w:tab w:val="num" w:pos="3600"/>
+        </w:tabs>
+        <w:ind w:left="3600" w:hanging="360"/>
+      </w:pPr>
+      <w:rPr>
+        <w:rFonts w:ascii="Wingdings" w:hAnsi="Wingdings" w:hint="default"/>
+        <w:sz w:val="20"/>
+      </w:rPr>
+    </w:lvl>
+    <w:lvl w:ilvl="5" w:tentative="1">
+      <w:start w:val="1"/>
+      <w:numFmt w:val="bullet"/>
+      <w:lvlText w:val=""/>
+      <w:lvlJc w:val="left"/>
+      <w:pPr>
+        <w:tabs>
+          <w:tab w:val="num" w:pos="4320"/>
+        </w:tabs>
+        <w:ind w:left="4320" w:hanging="360"/>
+      </w:pPr>
+      <w:rPr>
+        <w:rFonts w:ascii="Wingdings" w:hAnsi="Wingdings" w:hint="default"/>
+        <w:sz w:val="20"/>
+      </w:rPr>
+    </w:lvl>
+    <w:lvl w:ilvl="6" w:tentative="1">
+      <w:start w:val="1"/>
+      <w:numFmt w:val="bullet"/>
+      <w:lvlText w:val=""/>
+      <w:lvlJc w:val="left"/>
+      <w:pPr>
+        <w:tabs>
+          <w:tab w:val="num" w:pos="5040"/>
+        </w:tabs>
+        <w:ind w:left="5040" w:hanging="360"/>
+      </w:pPr>
+      <w:rPr>
+        <w:rFonts w:ascii="Wingdings" w:hAnsi="Wingdings" w:hint="default"/>
+        <w:sz w:val="20"/>
+      </w:rPr>
+    </w:lvl>
+    <w:lvl w:ilvl="7" w:tentative="1">
+      <w:start w:val="1"/>
+      <w:numFmt w:val="bullet"/>
+      <w:lvlText w:val=""/>
+      <w:lvlJc w:val="left"/>
+      <w:pPr>
+        <w:tabs>
+          <w:tab w:val="num" w:pos="5760"/>
+        </w:tabs>
+        <w:ind w:left="5760" w:hanging="360"/>
+      </w:pPr>
+      <w:rPr>
+        <w:rFonts w:ascii="Wingdings" w:hAnsi="Wingdings" w:hint="default"/>
+        <w:sz w:val="20"/>
+      </w:rPr>
+    </w:lvl>
+    <w:lvl w:ilvl="8" w:tentative="1">
+      <w:start w:val="1"/>
+      <w:numFmt w:val="bullet"/>
+      <w:lvlText w:val=""/>
+      <w:lvlJc w:val="left"/>
+      <w:pPr>
+        <w:tabs>
+          <w:tab w:val="num" w:pos="6480"/>
+        </w:tabs>
+        <w:ind w:left="6480" w:hanging="360"/>
+      </w:pPr>
+      <w:rPr>
+        <w:rFonts w:ascii="Wingdings" w:hAnsi="Wingdings" w:hint="default"/>
+        <w:sz w:val="20"/>
+      </w:rPr>
+    </w:lvl>
+  </w:abstractNum>
+  <w:abstractNum w:abstractNumId="1" w15:restartNumberingAfterBreak="0">
+    <w:nsid w:val="27686F02"/>
+    <w:multiLevelType w:val="multilevel"/>
+    <w:tmpl w:val="D44E3C8C"/>
+    <w:lvl w:ilvl="0">
+      <w:start w:val="1"/>
+      <w:numFmt w:val="bullet"/>
+      <w:lvlText w:val=""/>
+      <w:lvlJc w:val="left"/>
+      <w:pPr>
+        <w:tabs>
+          <w:tab w:val="num" w:pos="720"/>
+        </w:tabs>
+        <w:ind w:left="720" w:hanging="360"/>
+      </w:pPr>
+      <w:rPr>
+        <w:rFonts w:ascii="Symbol" w:hAnsi="Symbol" w:hint="default"/>
+        <w:sz w:val="20"/>
+      </w:rPr>
+    </w:lvl>
+    <w:lvl w:ilvl="1" w:tentative="1">
+      <w:start w:val="1"/>
+      <w:numFmt w:val="bullet"/>
+      <w:lvlText w:val="o"/>
+      <w:lvlJc w:val="left"/>
+      <w:pPr>
+        <w:tabs>
+          <w:tab w:val="num" w:pos="1440"/>
+        </w:tabs>
+        <w:ind w:left="1440" w:hanging="360"/>
+      </w:pPr>
+      <w:rPr>
+        <w:rFonts w:ascii="Courier New" w:hAnsi="Courier New" w:hint="default"/>
+        <w:sz w:val="20"/>
+      </w:rPr>
+    </w:lvl>
+    <w:lvl w:ilvl="2" w:tentative="1">
+      <w:start w:val="1"/>
+      <w:numFmt w:val="bullet"/>
+      <w:lvlText w:val=""/>
+      <w:lvlJc w:val="left"/>
+      <w:pPr>
+        <w:tabs>
+          <w:tab w:val="num" w:pos="2160"/>
+        </w:tabs>
+        <w:ind w:left="2160" w:hanging="360"/>
+      </w:pPr>
+      <w:rPr>
+        <w:rFonts w:ascii="Wingdings" w:hAnsi="Wingdings" w:hint="default"/>
+        <w:sz w:val="20"/>
+      </w:rPr>
+    </w:lvl>
+    <w:lvl w:ilvl="3" w:tentative="1">
+      <w:start w:val="1"/>
+      <w:numFmt w:val="bullet"/>
+      <w:lvlText w:val=""/>
+      <w:lvlJc w:val="left"/>
+      <w:pPr>
+        <w:tabs>
+          <w:tab w:val="num" w:pos="2880"/>
+        </w:tabs>
+        <w:ind w:left="2880" w:hanging="360"/>
+      </w:pPr>
+      <w:rPr>
+        <w:rFonts w:ascii="Wingdings" w:hAnsi="Wingdings" w:hint="default"/>
+        <w:sz w:val="20"/>
+      </w:rPr>
+    </w:lvl>
+    <w:lvl w:ilvl="4" w:tentative="1">
+      <w:start w:val="1"/>
+      <w:numFmt w:val="bullet"/>
+      <w:lvlText w:val=""/>
+      <w:lvlJc w:val="left"/>
+      <w:pPr>
+        <w:tabs>
+          <w:tab w:val="num" w:pos="3600"/>
+        </w:tabs>
+        <w:ind w:left="3600" w:hanging="360"/>
+      </w:pPr>
+      <w:rPr>
+        <w:rFonts w:ascii="Wingdings" w:hAnsi="Wingdings" w:hint="default"/>
+        <w:sz w:val="20"/>
+      </w:rPr>
+    </w:lvl>
+    <w:lvl w:ilvl="5" w:tentative="1">
+      <w:start w:val="1"/>
+      <w:numFmt w:val="bullet"/>
+      <w:lvlText w:val=""/>
+      <w:lvlJc w:val="left"/>
+      <w:pPr>
+        <w:tabs>
+          <w:tab w:val="num" w:pos="4320"/>
+        </w:tabs>
+        <w:ind w:left="4320" w:hanging="360"/>
+      </w:pPr>
+      <w:rPr>
+        <w:rFonts w:ascii="Wingdings" w:hAnsi="Wingdings" w:hint="default"/>
+        <w:sz w:val="20"/>
+      </w:rPr>
+    </w:lvl>
+    <w:lvl w:ilvl="6" w:tentative="1">
+      <w:start w:val="1"/>
+      <w:numFmt w:val="bullet"/>
+      <w:lvlText w:val=""/>
+      <w:lvlJc w:val="left"/>
+      <w:pPr>
+        <w:tabs>
+          <w:tab w:val="num" w:pos="5040"/>
+        </w:tabs>
+        <w:ind w:left="5040" w:hanging="360"/>
+      </w:pPr>
+      <w:rPr>
+        <w:rFonts w:ascii="Wingdings" w:hAnsi="Wingdings" w:hint="default"/>
+        <w:sz w:val="20"/>
+      </w:rPr>
+    </w:lvl>
+    <w:lvl w:ilvl="7" w:tentative="1">
+      <w:start w:val="1"/>
+      <w:numFmt w:val="bullet"/>
+      <w:lvlText w:val=""/>
+      <w:lvlJc w:val="left"/>
+      <w:pPr>
+        <w:tabs>
+          <w:tab w:val="num" w:pos="5760"/>
+        </w:tabs>
+        <w:ind w:left="5760" w:hanging="360"/>
+      </w:pPr>
+      <w:rPr>
+        <w:rFonts w:ascii="Wingdings" w:hAnsi="Wingdings" w:hint="default"/>
+        <w:sz w:val="20"/>
+      </w:rPr>
+    </w:lvl>
+    <w:lvl w:ilvl="8" w:tentative="1">
+      <w:start w:val="1"/>
+      <w:numFmt w:val="bullet"/>
+      <w:lvlText w:val=""/>
+      <w:lvlJc w:val="left"/>
+      <w:pPr>
+        <w:tabs>
+          <w:tab w:val="num" w:pos="6480"/>
+        </w:tabs>
+        <w:ind w:left="6480" w:hanging="360"/>
+      </w:pPr>
+      <w:rPr>
+        <w:rFonts w:ascii="Wingdings" w:hAnsi="Wingdings" w:hint="default"/>
+        <w:sz w:val="20"/>
+      </w:rPr>
+    </w:lvl>
+  </w:abstractNum>
+  <w:abstractNum w:abstractNumId="2" w15:restartNumberingAfterBreak="0">
+    <w:nsid w:val="2CB435F1"/>
+    <w:multiLevelType w:val="multilevel"/>
+    <w:tmpl w:val="5308AEDA"/>
+    <w:lvl w:ilvl="0">
+      <w:start w:val="1"/>
+      <w:numFmt w:val="bullet"/>
+      <w:lvlText w:val=""/>
+      <w:lvlJc w:val="left"/>
+      <w:pPr>
+        <w:tabs>
+          <w:tab w:val="num" w:pos="720"/>
+        </w:tabs>
+        <w:ind w:left="720" w:hanging="360"/>
+      </w:pPr>
+      <w:rPr>
+        <w:rFonts w:ascii="Symbol" w:hAnsi="Symbol" w:hint="default"/>
+        <w:sz w:val="20"/>
+      </w:rPr>
+    </w:lvl>
+    <w:lvl w:ilvl="1" w:tentative="1">
+      <w:start w:val="1"/>
+      <w:numFmt w:val="bullet"/>
+      <w:lvlText w:val="o"/>
+      <w:lvlJc w:val="left"/>
+      <w:pPr>
+        <w:tabs>
+          <w:tab w:val="num" w:pos="1440"/>
+        </w:tabs>
+        <w:ind w:left="1440" w:hanging="360"/>
+      </w:pPr>
+      <w:rPr>
+        <w:rFonts w:ascii="Courier New" w:hAnsi="Courier New" w:hint="default"/>
+        <w:sz w:val="20"/>
+      </w:rPr>
+    </w:lvl>
+    <w:lvl w:ilvl="2" w:tentative="1">
+      <w:start w:val="1"/>
+      <w:numFmt w:val="bullet"/>
+      <w:lvlText w:val=""/>
+      <w:lvlJc w:val="left"/>
+      <w:pPr>
+        <w:tabs>
+          <w:tab w:val="num" w:pos="2160"/>
+        </w:tabs>
+        <w:ind w:left="2160" w:hanging="360"/>
+      </w:pPr>
+      <w:rPr>
+        <w:rFonts w:ascii="Wingdings" w:hAnsi="Wingdings" w:hint="default"/>
+        <w:sz w:val="20"/>
+      </w:rPr>
+    </w:lvl>
+    <w:lvl w:ilvl="3" w:tentative="1">
+      <w:start w:val="1"/>
+      <w:numFmt w:val="bullet"/>
+      <w:lvlText w:val=""/>
+      <w:lvlJc w:val="left"/>
+      <w:pPr>
+        <w:tabs>
+          <w:tab w:val="num" w:pos="2880"/>
+        </w:tabs>
+        <w:ind w:left="2880" w:hanging="360"/>
+      </w:pPr>
+      <w:rPr>
+        <w:rFonts w:ascii="Wingdings" w:hAnsi="Wingdings" w:hint="default"/>
+        <w:sz w:val="20"/>
+      </w:rPr>
+    </w:lvl>
+    <w:lvl w:ilvl="4" w:tentative="1">
+      <w:start w:val="1"/>
+      <w:numFmt w:val="bullet"/>
+      <w:lvlText w:val=""/>
+      <w:lvlJc w:val="left"/>
+      <w:pPr>
+        <w:tabs>
+          <w:tab w:val="num" w:pos="3600"/>
+        </w:tabs>
+        <w:ind w:left="3600" w:hanging="360"/>
+      </w:pPr>
+      <w:rPr>
+        <w:rFonts w:ascii="Wingdings" w:hAnsi="Wingdings" w:hint="default"/>
+        <w:sz w:val="20"/>
+      </w:rPr>
+    </w:lvl>
+    <w:lvl w:ilvl="5" w:tentative="1">
+      <w:start w:val="1"/>
+      <w:numFmt w:val="bullet"/>
+      <w:lvlText w:val=""/>
+      <w:lvlJc w:val="left"/>
+      <w:pPr>
+        <w:tabs>
+          <w:tab w:val="num" w:pos="4320"/>
+        </w:tabs>
+        <w:ind w:left="4320" w:hanging="360"/>
+      </w:pPr>
+      <w:rPr>
+        <w:rFonts w:ascii="Wingdings" w:hAnsi="Wingdings" w:hint="default"/>
+        <w:sz w:val="20"/>
+      </w:rPr>
+    </w:lvl>
+    <w:lvl w:ilvl="6" w:tentative="1">
+      <w:start w:val="1"/>
+      <w:numFmt w:val="bullet"/>
+      <w:lvlText w:val=""/>
+      <w:lvlJc w:val="left"/>
+      <w:pPr>
+        <w:tabs>
+          <w:tab w:val="num" w:pos="5040"/>
+        </w:tabs>
+        <w:ind w:left="5040" w:hanging="360"/>
+      </w:pPr>
+      <w:rPr>
+        <w:rFonts w:ascii="Wingdings" w:hAnsi="Wingdings" w:hint="default"/>
+        <w:sz w:val="20"/>
+      </w:rPr>
+    </w:lvl>
+    <w:lvl w:ilvl="7" w:tentative="1">
+      <w:start w:val="1"/>
+      <w:numFmt w:val="bullet"/>
+      <w:lvlText w:val=""/>
+      <w:lvlJc w:val="left"/>
+      <w:pPr>
+        <w:tabs>
+          <w:tab w:val="num" w:pos="5760"/>
+        </w:tabs>
+        <w:ind w:left="5760" w:hanging="360"/>
+      </w:pPr>
+      <w:rPr>
+        <w:rFonts w:ascii="Wingdings" w:hAnsi="Wingdings" w:hint="default"/>
+        <w:sz w:val="20"/>
+      </w:rPr>
+    </w:lvl>
+    <w:lvl w:ilvl="8" w:tentative="1">
+      <w:start w:val="1"/>
+      <w:numFmt w:val="bullet"/>
+      <w:lvlText w:val=""/>
+      <w:lvlJc w:val="left"/>
+      <w:pPr>
+        <w:tabs>
+          <w:tab w:val="num" w:pos="6480"/>
+        </w:tabs>
+        <w:ind w:left="6480" w:hanging="360"/>
+      </w:pPr>
+      <w:rPr>
+        <w:rFonts w:ascii="Wingdings" w:hAnsi="Wingdings" w:hint="default"/>
+        <w:sz w:val="20"/>
+      </w:rPr>
+    </w:lvl>
+  </w:abstractNum>
+  <w:abstractNum w:abstractNumId="3" w15:restartNumberingAfterBreak="0">
+    <w:nsid w:val="3172213E"/>
+    <w:multiLevelType w:val="multilevel"/>
+    <w:tmpl w:val="1D2EB654"/>
+    <w:lvl w:ilvl="0">
+      <w:start w:val="1"/>
+      <w:numFmt w:val="bullet"/>
+      <w:lvlText w:val=""/>
+      <w:lvlJc w:val="left"/>
+      <w:pPr>
+        <w:tabs>
+          <w:tab w:val="num" w:pos="720"/>
+        </w:tabs>
+        <w:ind w:left="720" w:hanging="360"/>
+      </w:pPr>
+      <w:rPr>
+        <w:rFonts w:ascii="Symbol" w:hAnsi="Symbol" w:hint="default"/>
+        <w:sz w:val="20"/>
+      </w:rPr>
+    </w:lvl>
+    <w:lvl w:ilvl="1" w:tentative="1">
+      <w:start w:val="1"/>
+      <w:numFmt w:val="bullet"/>
+      <w:lvlText w:val="o"/>
+      <w:lvlJc w:val="left"/>
+      <w:pPr>
+        <w:tabs>
+          <w:tab w:val="num" w:pos="1440"/>
+        </w:tabs>
+        <w:ind w:left="1440" w:hanging="360"/>
+      </w:pPr>
+      <w:rPr>
+        <w:rFonts w:ascii="Courier New" w:hAnsi="Courier New" w:hint="default"/>
+        <w:sz w:val="20"/>
+      </w:rPr>
+    </w:lvl>
+    <w:lvl w:ilvl="2" w:tentative="1">
+      <w:start w:val="1"/>
+      <w:numFmt w:val="bullet"/>
+      <w:lvlText w:val=""/>
+      <w:lvlJc w:val="left"/>
+      <w:pPr>
+        <w:tabs>
+          <w:tab w:val="num" w:pos="2160"/>
+        </w:tabs>
+        <w:ind w:left="2160" w:hanging="360"/>
+      </w:pPr>
+      <w:rPr>
+        <w:rFonts w:ascii="Wingdings" w:hAnsi="Wingdings" w:hint="default"/>
+        <w:sz w:val="20"/>
+      </w:rPr>
+    </w:lvl>
+    <w:lvl w:ilvl="3" w:tentative="1">
+      <w:start w:val="1"/>
+      <w:numFmt w:val="bullet"/>
+      <w:lvlText w:val=""/>
+      <w:lvlJc w:val="left"/>
+      <w:pPr>
+        <w:tabs>
+          <w:tab w:val="num" w:pos="2880"/>
+        </w:tabs>
+        <w:ind w:left="2880" w:hanging="360"/>
+      </w:pPr>
+      <w:rPr>
+        <w:rFonts w:ascii="Wingdings" w:hAnsi="Wingdings" w:hint="default"/>
+        <w:sz w:val="20"/>
+      </w:rPr>
+    </w:lvl>
+    <w:lvl w:ilvl="4" w:tentative="1">
+      <w:start w:val="1"/>
+      <w:numFmt w:val="bullet"/>
+      <w:lvlText w:val=""/>
+      <w:lvlJc w:val="left"/>
+      <w:pPr>
+        <w:tabs>
+          <w:tab w:val="num" w:pos="3600"/>
+        </w:tabs>
+        <w:ind w:left="3600" w:hanging="360"/>
+      </w:pPr>
+      <w:rPr>
+        <w:rFonts w:ascii="Wingdings" w:hAnsi="Wingdings" w:hint="default"/>
+        <w:sz w:val="20"/>
+      </w:rPr>
+    </w:lvl>
+    <w:lvl w:ilvl="5" w:tentative="1">
+      <w:start w:val="1"/>
+      <w:numFmt w:val="bullet"/>
+      <w:lvlText w:val=""/>
+      <w:lvlJc w:val="left"/>
+      <w:pPr>
+        <w:tabs>
+          <w:tab w:val="num" w:pos="4320"/>
+        </w:tabs>
+        <w:ind w:left="4320" w:hanging="360"/>
+      </w:pPr>
+      <w:rPr>
+        <w:rFonts w:ascii="Wingdings" w:hAnsi="Wingdings" w:hint="default"/>
+        <w:sz w:val="20"/>
+      </w:rPr>
+    </w:lvl>
+    <w:lvl w:ilvl="6" w:tentative="1">
+      <w:start w:val="1"/>
+      <w:numFmt w:val="bullet"/>
+      <w:lvlText w:val=""/>
+      <w:lvlJc w:val="left"/>
+      <w:pPr>
+        <w:tabs>
+          <w:tab w:val="num" w:pos="5040"/>
+        </w:tabs>
+        <w:ind w:left="5040" w:hanging="360"/>
+      </w:pPr>
+      <w:rPr>
+        <w:rFonts w:ascii="Wingdings" w:hAnsi="Wingdings" w:hint="default"/>
+        <w:sz w:val="20"/>
+      </w:rPr>
+    </w:lvl>
+    <w:lvl w:ilvl="7" w:tentative="1">
+      <w:start w:val="1"/>
+      <w:numFmt w:val="bullet"/>
+      <w:lvlText w:val=""/>
+      <w:lvlJc w:val="left"/>
+      <w:pPr>
+        <w:tabs>
+          <w:tab w:val="num" w:pos="5760"/>
+        </w:tabs>
+        <w:ind w:left="5760" w:hanging="360"/>
+      </w:pPr>
+      <w:rPr>
+        <w:rFonts w:ascii="Wingdings" w:hAnsi="Wingdings" w:hint="default"/>
+        <w:sz w:val="20"/>
+      </w:rPr>
+    </w:lvl>
+    <w:lvl w:ilvl="8" w:tentative="1">
+      <w:start w:val="1"/>
+      <w:numFmt w:val="bullet"/>
+      <w:lvlText w:val=""/>
+      <w:lvlJc w:val="left"/>
+      <w:pPr>
+        <w:tabs>
+          <w:tab w:val="num" w:pos="6480"/>
+        </w:tabs>
+        <w:ind w:left="6480" w:hanging="360"/>
+      </w:pPr>
+      <w:rPr>
+        <w:rFonts w:ascii="Wingdings" w:hAnsi="Wingdings" w:hint="default"/>
+        <w:sz w:val="20"/>
+      </w:rPr>
+    </w:lvl>
+  </w:abstractNum>
+  <w:abstractNum w:abstractNumId="4" w15:restartNumberingAfterBreak="0">
+    <w:nsid w:val="40F7046D"/>
+    <w:multiLevelType w:val="multilevel"/>
+    <w:tmpl w:val="06E6E046"/>
+    <w:lvl w:ilvl="0">
+      <w:start w:val="1"/>
+      <w:numFmt w:val="bullet"/>
+      <w:lvlText w:val=""/>
+      <w:lvlJc w:val="left"/>
+      <w:pPr>
+        <w:tabs>
+          <w:tab w:val="num" w:pos="720"/>
+        </w:tabs>
+        <w:ind w:left="720" w:hanging="360"/>
+      </w:pPr>
+      <w:rPr>
+        <w:rFonts w:ascii="Symbol" w:hAnsi="Symbol" w:hint="default"/>
+        <w:sz w:val="20"/>
+      </w:rPr>
+    </w:lvl>
+    <w:lvl w:ilvl="1" w:tentative="1">
+      <w:start w:val="1"/>
+      <w:numFmt w:val="bullet"/>
+      <w:lvlText w:val="o"/>
+      <w:lvlJc w:val="left"/>
+      <w:pPr>
+        <w:tabs>
+          <w:tab w:val="num" w:pos="1440"/>
+        </w:tabs>
+        <w:ind w:left="1440" w:hanging="360"/>
+      </w:pPr>
+      <w:rPr>
+        <w:rFonts w:ascii="Courier New" w:hAnsi="Courier New" w:hint="default"/>
+        <w:sz w:val="20"/>
+      </w:rPr>
+    </w:lvl>
+    <w:lvl w:ilvl="2" w:tentative="1">
+      <w:start w:val="1"/>
+      <w:numFmt w:val="bullet"/>
+      <w:lvlText w:val=""/>
+      <w:lvlJc w:val="left"/>
+      <w:pPr>
+        <w:tabs>
+          <w:tab w:val="num" w:pos="2160"/>
+        </w:tabs>
+        <w:ind w:left="2160" w:hanging="360"/>
+      </w:pPr>
+      <w:rPr>
+        <w:rFonts w:ascii="Wingdings" w:hAnsi="Wingdings" w:hint="default"/>
+        <w:sz w:val="20"/>
+      </w:rPr>
+    </w:lvl>
+    <w:lvl w:ilvl="3" w:tentative="1">
+      <w:start w:val="1"/>
+      <w:numFmt w:val="bullet"/>
+      <w:lvlText w:val=""/>
+      <w:lvlJc w:val="left"/>
+      <w:pPr>
+        <w:tabs>
+          <w:tab w:val="num" w:pos="2880"/>
+        </w:tabs>
+        <w:ind w:left="2880" w:hanging="360"/>
+      </w:pPr>
+      <w:rPr>
+        <w:rFonts w:ascii="Wingdings" w:hAnsi="Wingdings" w:hint="default"/>
+        <w:sz w:val="20"/>
+      </w:rPr>
+    </w:lvl>
+    <w:lvl w:ilvl="4" w:tentative="1">
+      <w:start w:val="1"/>
+      <w:numFmt w:val="bullet"/>
+      <w:lvlText w:val=""/>
+      <w:lvlJc w:val="left"/>
+      <w:pPr>
+        <w:tabs>
+          <w:tab w:val="num" w:pos="3600"/>
+        </w:tabs>
+        <w:ind w:left="3600" w:hanging="360"/>
+      </w:pPr>
+      <w:rPr>
+        <w:rFonts w:ascii="Wingdings" w:hAnsi="Wingdings" w:hint="default"/>
+        <w:sz w:val="20"/>
+      </w:rPr>
+    </w:lvl>
+    <w:lvl w:ilvl="5" w:tentative="1">
+      <w:start w:val="1"/>
+      <w:numFmt w:val="bullet"/>
+      <w:lvlText w:val=""/>
+      <w:lvlJc w:val="left"/>
+      <w:pPr>
+        <w:tabs>
+          <w:tab w:val="num" w:pos="4320"/>
+        </w:tabs>
+        <w:ind w:left="4320" w:hanging="360"/>
+      </w:pPr>
+      <w:rPr>
+        <w:rFonts w:ascii="Wingdings" w:hAnsi="Wingdings" w:hint="default"/>
+        <w:sz w:val="20"/>
+      </w:rPr>
+    </w:lvl>
+    <w:lvl w:ilvl="6" w:tentative="1">
+      <w:start w:val="1"/>
+      <w:numFmt w:val="bullet"/>
+      <w:lvlText w:val=""/>
+      <w:lvlJc w:val="left"/>
+      <w:pPr>
+        <w:tabs>
+          <w:tab w:val="num" w:pos="5040"/>
+        </w:tabs>
+        <w:ind w:left="5040" w:hanging="360"/>
+      </w:pPr>
+      <w:rPr>
+        <w:rFonts w:ascii="Wingdings" w:hAnsi="Wingdings" w:hint="default"/>
+        <w:sz w:val="20"/>
+      </w:rPr>
+    </w:lvl>
+    <w:lvl w:ilvl="7" w:tentative="1">
+      <w:start w:val="1"/>
+      <w:numFmt w:val="bullet"/>
+      <w:lvlText w:val=""/>
+      <w:lvlJc w:val="left"/>
+      <w:pPr>
+        <w:tabs>
+          <w:tab w:val="num" w:pos="5760"/>
+        </w:tabs>
+        <w:ind w:left="5760" w:hanging="360"/>
+      </w:pPr>
+      <w:rPr>
+        <w:rFonts w:ascii="Wingdings" w:hAnsi="Wingdings" w:hint="default"/>
+        <w:sz w:val="20"/>
+      </w:rPr>
+    </w:lvl>
+    <w:lvl w:ilvl="8" w:tentative="1">
+      <w:start w:val="1"/>
+      <w:numFmt w:val="bullet"/>
+      <w:lvlText w:val=""/>
+      <w:lvlJc w:val="left"/>
+      <w:pPr>
+        <w:tabs>
+          <w:tab w:val="num" w:pos="6480"/>
+        </w:tabs>
+        <w:ind w:left="6480" w:hanging="360"/>
+      </w:pPr>
+      <w:rPr>
+        <w:rFonts w:ascii="Wingdings" w:hAnsi="Wingdings" w:hint="default"/>
+        <w:sz w:val="20"/>
+      </w:rPr>
+    </w:lvl>
+  </w:abstractNum>
+  <w:abstractNum w:abstractNumId="5" w15:restartNumberingAfterBreak="0">
+    <w:nsid w:val="42B31E39"/>
+    <w:multiLevelType w:val="multilevel"/>
+    <w:tmpl w:val="45427C9A"/>
+    <w:lvl w:ilvl="0">
+      <w:start w:val="1"/>
+      <w:numFmt w:val="bullet"/>
+      <w:lvlText w:val=""/>
+      <w:lvlJc w:val="left"/>
+      <w:pPr>
+        <w:tabs>
+          <w:tab w:val="num" w:pos="720"/>
+        </w:tabs>
+        <w:ind w:left="720" w:hanging="360"/>
+      </w:pPr>
+      <w:rPr>
+        <w:rFonts w:ascii="Symbol" w:hAnsi="Symbol" w:hint="default"/>
+        <w:sz w:val="20"/>
+      </w:rPr>
+    </w:lvl>
+    <w:lvl w:ilvl="1" w:tentative="1">
+      <w:start w:val="1"/>
+      <w:numFmt w:val="bullet"/>
+      <w:lvlText w:val="o"/>
+      <w:lvlJc w:val="left"/>
+      <w:pPr>
+        <w:tabs>
+          <w:tab w:val="num" w:pos="1440"/>
+        </w:tabs>
+        <w:ind w:left="1440" w:hanging="360"/>
+      </w:pPr>
+      <w:rPr>
+        <w:rFonts w:ascii="Courier New" w:hAnsi="Courier New" w:hint="default"/>
+        <w:sz w:val="20"/>
+      </w:rPr>
+    </w:lvl>
+    <w:lvl w:ilvl="2" w:tentative="1">
+      <w:start w:val="1"/>
+      <w:numFmt w:val="bullet"/>
+      <w:lvlText w:val=""/>
+      <w:lvlJc w:val="left"/>
+      <w:pPr>
+        <w:tabs>
+          <w:tab w:val="num" w:pos="2160"/>
+        </w:tabs>
+        <w:ind w:left="2160" w:hanging="360"/>
+      </w:pPr>
+      <w:rPr>
+        <w:rFonts w:ascii="Wingdings" w:hAnsi="Wingdings" w:hint="default"/>
+        <w:sz w:val="20"/>
+      </w:rPr>
+    </w:lvl>
+    <w:lvl w:ilvl="3" w:tentative="1">
+      <w:start w:val="1"/>
+      <w:numFmt w:val="bullet"/>
+      <w:lvlText w:val=""/>
+      <w:lvlJc w:val="left"/>
+      <w:pPr>
+        <w:tabs>
+          <w:tab w:val="num" w:pos="2880"/>
+        </w:tabs>
+        <w:ind w:left="2880" w:hanging="360"/>
+      </w:pPr>
+      <w:rPr>
+        <w:rFonts w:ascii="Wingdings" w:hAnsi="Wingdings" w:hint="default"/>
+        <w:sz w:val="20"/>
+      </w:rPr>
+    </w:lvl>
+    <w:lvl w:ilvl="4" w:tentative="1">
+      <w:start w:val="1"/>
+      <w:numFmt w:val="bullet"/>
+      <w:lvlText w:val=""/>
+      <w:lvlJc w:val="left"/>
+      <w:pPr>
+        <w:tabs>
+          <w:tab w:val="num" w:pos="3600"/>
+        </w:tabs>
+        <w:ind w:left="3600" w:hanging="360"/>
+      </w:pPr>
+      <w:rPr>
+        <w:rFonts w:ascii="Wingdings" w:hAnsi="Wingdings" w:hint="default"/>
+        <w:sz w:val="20"/>
+      </w:rPr>
+    </w:lvl>
+    <w:lvl w:ilvl="5" w:tentative="1">
+      <w:start w:val="1"/>
+      <w:numFmt w:val="bullet"/>
+      <w:lvlText w:val=""/>
+      <w:lvlJc w:val="left"/>
+      <w:pPr>
+        <w:tabs>
+          <w:tab w:val="num" w:pos="4320"/>
+        </w:tabs>
+        <w:ind w:left="4320" w:hanging="360"/>
+      </w:pPr>
+      <w:rPr>
+        <w:rFonts w:ascii="Wingdings" w:hAnsi="Wingdings" w:hint="default"/>
+        <w:sz w:val="20"/>
+      </w:rPr>
+    </w:lvl>
+    <w:lvl w:ilvl="6" w:tentative="1">
+      <w:start w:val="1"/>
+      <w:numFmt w:val="bullet"/>
+      <w:lvlText w:val=""/>
+      <w:lvlJc w:val="left"/>
+      <w:pPr>
+        <w:tabs>
+          <w:tab w:val="num" w:pos="5040"/>
+        </w:tabs>
+        <w:ind w:left="5040" w:hanging="360"/>
+      </w:pPr>
+      <w:rPr>
+        <w:rFonts w:ascii="Wingdings" w:hAnsi="Wingdings" w:hint="default"/>
+        <w:sz w:val="20"/>
+      </w:rPr>
+    </w:lvl>
+    <w:lvl w:ilvl="7" w:tentative="1">
+      <w:start w:val="1"/>
+      <w:numFmt w:val="bullet"/>
+      <w:lvlText w:val=""/>
+      <w:lvlJc w:val="left"/>
+      <w:pPr>
+        <w:tabs>
+          <w:tab w:val="num" w:pos="5760"/>
+        </w:tabs>
+        <w:ind w:left="5760" w:hanging="360"/>
+      </w:pPr>
+      <w:rPr>
+        <w:rFonts w:ascii="Wingdings" w:hAnsi="Wingdings" w:hint="default"/>
+        <w:sz w:val="20"/>
+      </w:rPr>
+    </w:lvl>
+    <w:lvl w:ilvl="8" w:tentative="1">
+      <w:start w:val="1"/>
+      <w:numFmt w:val="bullet"/>
+      <w:lvlText w:val=""/>
+      <w:lvlJc w:val="left"/>
+      <w:pPr>
+        <w:tabs>
+          <w:tab w:val="num" w:pos="6480"/>
+        </w:tabs>
+        <w:ind w:left="6480" w:hanging="360"/>
+      </w:pPr>
+      <w:rPr>
+        <w:rFonts w:ascii="Wingdings" w:hAnsi="Wingdings" w:hint="default"/>
+        <w:sz w:val="20"/>
+      </w:rPr>
+    </w:lvl>
+  </w:abstractNum>
+  <w:abstractNum w:abstractNumId="6" w15:restartNumberingAfterBreak="0">
+    <w:nsid w:val="4CFC1E28"/>
+    <w:multiLevelType w:val="multilevel"/>
+    <w:tmpl w:val="3568527C"/>
+    <w:lvl w:ilvl="0">
+      <w:start w:val="1"/>
+      <w:numFmt w:val="bullet"/>
+      <w:lvlText w:val=""/>
+      <w:lvlJc w:val="left"/>
+      <w:pPr>
+        <w:tabs>
+          <w:tab w:val="num" w:pos="720"/>
+        </w:tabs>
+        <w:ind w:left="720" w:hanging="360"/>
+      </w:pPr>
+      <w:rPr>
+        <w:rFonts w:ascii="Symbol" w:hAnsi="Symbol" w:hint="default"/>
+        <w:sz w:val="20"/>
+      </w:rPr>
+    </w:lvl>
+    <w:lvl w:ilvl="1" w:tentative="1">
+      <w:start w:val="1"/>
+      <w:numFmt w:val="bullet"/>
+      <w:lvlText w:val="o"/>
+      <w:lvlJc w:val="left"/>
+      <w:pPr>
+        <w:tabs>
+          <w:tab w:val="num" w:pos="1440"/>
+        </w:tabs>
+        <w:ind w:left="1440" w:hanging="360"/>
+      </w:pPr>
+      <w:rPr>
+        <w:rFonts w:ascii="Courier New" w:hAnsi="Courier New" w:hint="default"/>
+        <w:sz w:val="20"/>
+      </w:rPr>
+    </w:lvl>
+    <w:lvl w:ilvl="2" w:tentative="1">
+      <w:start w:val="1"/>
+      <w:numFmt w:val="bullet"/>
+      <w:lvlText w:val=""/>
+      <w:lvlJc w:val="left"/>
+      <w:pPr>
+        <w:tabs>
+          <w:tab w:val="num" w:pos="2160"/>
+        </w:tabs>
+        <w:ind w:left="2160" w:hanging="360"/>
+      </w:pPr>
+      <w:rPr>
+        <w:rFonts w:ascii="Wingdings" w:hAnsi="Wingdings" w:hint="default"/>
+        <w:sz w:val="20"/>
+      </w:rPr>
+    </w:lvl>
+    <w:lvl w:ilvl="3" w:tentative="1">
+      <w:start w:val="1"/>
+      <w:numFmt w:val="bullet"/>
+      <w:lvlText w:val=""/>
+      <w:lvlJc w:val="left"/>
+      <w:pPr>
+        <w:tabs>
+          <w:tab w:val="num" w:pos="2880"/>
+        </w:tabs>
+        <w:ind w:left="2880" w:hanging="360"/>
+      </w:pPr>
+      <w:rPr>
+        <w:rFonts w:ascii="Wingdings" w:hAnsi="Wingdings" w:hint="default"/>
+        <w:sz w:val="20"/>
+      </w:rPr>
+    </w:lvl>
+    <w:lvl w:ilvl="4" w:tentative="1">
+      <w:start w:val="1"/>
+      <w:numFmt w:val="bullet"/>
+      <w:lvlText w:val=""/>
+      <w:lvlJc w:val="left"/>
+      <w:pPr>
+        <w:tabs>
+          <w:tab w:val="num" w:pos="3600"/>
+        </w:tabs>
+        <w:ind w:left="3600" w:hanging="360"/>
+      </w:pPr>
+      <w:rPr>
+        <w:rFonts w:ascii="Wingdings" w:hAnsi="Wingdings" w:hint="default"/>
+        <w:sz w:val="20"/>
+      </w:rPr>
+    </w:lvl>
+    <w:lvl w:ilvl="5" w:tentative="1">
+      <w:start w:val="1"/>
+      <w:numFmt w:val="bullet"/>
+      <w:lvlText w:val=""/>
+      <w:lvlJc w:val="left"/>
+      <w:pPr>
+        <w:tabs>
+          <w:tab w:val="num" w:pos="4320"/>
+        </w:tabs>
+        <w:ind w:left="4320" w:hanging="360"/>
+      </w:pPr>
+      <w:rPr>
+        <w:rFonts w:ascii="Wingdings" w:hAnsi="Wingdings" w:hint="default"/>
+        <w:sz w:val="20"/>
+      </w:rPr>
+    </w:lvl>
+    <w:lvl w:ilvl="6" w:tentative="1">
+      <w:start w:val="1"/>
+      <w:numFmt w:val="bullet"/>
+      <w:lvlText w:val=""/>
+      <w:lvlJc w:val="left"/>
+      <w:pPr>
+        <w:tabs>
+          <w:tab w:val="num" w:pos="5040"/>
+        </w:tabs>
+        <w:ind w:left="5040" w:hanging="360"/>
+      </w:pPr>
+      <w:rPr>
+        <w:rFonts w:ascii="Wingdings" w:hAnsi="Wingdings" w:hint="default"/>
+        <w:sz w:val="20"/>
+      </w:rPr>
+    </w:lvl>
+    <w:lvl w:ilvl="7" w:tentative="1">
+      <w:start w:val="1"/>
+      <w:numFmt w:val="bullet"/>
+      <w:lvlText w:val=""/>
+      <w:lvlJc w:val="left"/>
+      <w:pPr>
+        <w:tabs>
+          <w:tab w:val="num" w:pos="5760"/>
+        </w:tabs>
+        <w:ind w:left="5760" w:hanging="360"/>
+      </w:pPr>
+      <w:rPr>
+        <w:rFonts w:ascii="Wingdings" w:hAnsi="Wingdings" w:hint="default"/>
+        <w:sz w:val="20"/>
+      </w:rPr>
+    </w:lvl>
+    <w:lvl w:ilvl="8" w:tentative="1">
+      <w:start w:val="1"/>
+      <w:numFmt w:val="bullet"/>
+      <w:lvlText w:val=""/>
+      <w:lvlJc w:val="left"/>
+      <w:pPr>
+        <w:tabs>
+          <w:tab w:val="num" w:pos="6480"/>
+        </w:tabs>
+        <w:ind w:left="6480" w:hanging="360"/>
+      </w:pPr>
+      <w:rPr>
+        <w:rFonts w:ascii="Wingdings" w:hAnsi="Wingdings" w:hint="default"/>
+        <w:sz w:val="20"/>
+      </w:rPr>
+    </w:lvl>
+  </w:abstractNum>
+  <w:abstractNum w:abstractNumId="7" w15:restartNumberingAfterBreak="0">
     <w:nsid w:val="517D009C"/>
     <w:multiLevelType w:val="multilevel"/>
     <w:tmpl w:val="1A2EA7B8"/>
@@ -1497,7 +3149,305 @@
       </w:pPr>
     </w:lvl>
   </w:abstractNum>
-  <w:abstractNum w:abstractNumId="1" w15:restartNumberingAfterBreak="0">
+  <w:abstractNum w:abstractNumId="8" w15:restartNumberingAfterBreak="0">
+    <w:nsid w:val="577C76CF"/>
+    <w:multiLevelType w:val="multilevel"/>
+    <w:tmpl w:val="8AEE6414"/>
+    <w:lvl w:ilvl="0">
+      <w:start w:val="1"/>
+      <w:numFmt w:val="bullet"/>
+      <w:lvlText w:val=""/>
+      <w:lvlJc w:val="left"/>
+      <w:pPr>
+        <w:tabs>
+          <w:tab w:val="num" w:pos="720"/>
+        </w:tabs>
+        <w:ind w:left="720" w:hanging="360"/>
+      </w:pPr>
+      <w:rPr>
+        <w:rFonts w:ascii="Symbol" w:hAnsi="Symbol" w:hint="default"/>
+        <w:sz w:val="20"/>
+      </w:rPr>
+    </w:lvl>
+    <w:lvl w:ilvl="1" w:tentative="1">
+      <w:start w:val="1"/>
+      <w:numFmt w:val="bullet"/>
+      <w:lvlText w:val="o"/>
+      <w:lvlJc w:val="left"/>
+      <w:pPr>
+        <w:tabs>
+          <w:tab w:val="num" w:pos="1440"/>
+        </w:tabs>
+        <w:ind w:left="1440" w:hanging="360"/>
+      </w:pPr>
+      <w:rPr>
+        <w:rFonts w:ascii="Courier New" w:hAnsi="Courier New" w:hint="default"/>
+        <w:sz w:val="20"/>
+      </w:rPr>
+    </w:lvl>
+    <w:lvl w:ilvl="2" w:tentative="1">
+      <w:start w:val="1"/>
+      <w:numFmt w:val="bullet"/>
+      <w:lvlText w:val=""/>
+      <w:lvlJc w:val="left"/>
+      <w:pPr>
+        <w:tabs>
+          <w:tab w:val="num" w:pos="2160"/>
+        </w:tabs>
+        <w:ind w:left="2160" w:hanging="360"/>
+      </w:pPr>
+      <w:rPr>
+        <w:rFonts w:ascii="Wingdings" w:hAnsi="Wingdings" w:hint="default"/>
+        <w:sz w:val="20"/>
+      </w:rPr>
+    </w:lvl>
+    <w:lvl w:ilvl="3" w:tentative="1">
+      <w:start w:val="1"/>
+      <w:numFmt w:val="bullet"/>
+      <w:lvlText w:val=""/>
+      <w:lvlJc w:val="left"/>
+      <w:pPr>
+        <w:tabs>
+          <w:tab w:val="num" w:pos="2880"/>
+        </w:tabs>
+        <w:ind w:left="2880" w:hanging="360"/>
+      </w:pPr>
+      <w:rPr>
+        <w:rFonts w:ascii="Wingdings" w:hAnsi="Wingdings" w:hint="default"/>
+        <w:sz w:val="20"/>
+      </w:rPr>
+    </w:lvl>
+    <w:lvl w:ilvl="4" w:tentative="1">
+      <w:start w:val="1"/>
+      <w:numFmt w:val="bullet"/>
+      <w:lvlText w:val=""/>
+      <w:lvlJc w:val="left"/>
+      <w:pPr>
+        <w:tabs>
+          <w:tab w:val="num" w:pos="3600"/>
+        </w:tabs>
+        <w:ind w:left="3600" w:hanging="360"/>
+      </w:pPr>
+      <w:rPr>
+        <w:rFonts w:ascii="Wingdings" w:hAnsi="Wingdings" w:hint="default"/>
+        <w:sz w:val="20"/>
+      </w:rPr>
+    </w:lvl>
+    <w:lvl w:ilvl="5" w:tentative="1">
+      <w:start w:val="1"/>
+      <w:numFmt w:val="bullet"/>
+      <w:lvlText w:val=""/>
+      <w:lvlJc w:val="left"/>
+      <w:pPr>
+        <w:tabs>
+          <w:tab w:val="num" w:pos="4320"/>
+        </w:tabs>
+        <w:ind w:left="4320" w:hanging="360"/>
+      </w:pPr>
+      <w:rPr>
+        <w:rFonts w:ascii="Wingdings" w:hAnsi="Wingdings" w:hint="default"/>
+        <w:sz w:val="20"/>
+      </w:rPr>
+    </w:lvl>
+    <w:lvl w:ilvl="6" w:tentative="1">
+      <w:start w:val="1"/>
+      <w:numFmt w:val="bullet"/>
+      <w:lvlText w:val=""/>
+      <w:lvlJc w:val="left"/>
+      <w:pPr>
+        <w:tabs>
+          <w:tab w:val="num" w:pos="5040"/>
+        </w:tabs>
+        <w:ind w:left="5040" w:hanging="360"/>
+      </w:pPr>
+      <w:rPr>
+        <w:rFonts w:ascii="Wingdings" w:hAnsi="Wingdings" w:hint="default"/>
+        <w:sz w:val="20"/>
+      </w:rPr>
+    </w:lvl>
+    <w:lvl w:ilvl="7" w:tentative="1">
+      <w:start w:val="1"/>
+      <w:numFmt w:val="bullet"/>
+      <w:lvlText w:val=""/>
+      <w:lvlJc w:val="left"/>
+      <w:pPr>
+        <w:tabs>
+          <w:tab w:val="num" w:pos="5760"/>
+        </w:tabs>
+        <w:ind w:left="5760" w:hanging="360"/>
+      </w:pPr>
+      <w:rPr>
+        <w:rFonts w:ascii="Wingdings" w:hAnsi="Wingdings" w:hint="default"/>
+        <w:sz w:val="20"/>
+      </w:rPr>
+    </w:lvl>
+    <w:lvl w:ilvl="8" w:tentative="1">
+      <w:start w:val="1"/>
+      <w:numFmt w:val="bullet"/>
+      <w:lvlText w:val=""/>
+      <w:lvlJc w:val="left"/>
+      <w:pPr>
+        <w:tabs>
+          <w:tab w:val="num" w:pos="6480"/>
+        </w:tabs>
+        <w:ind w:left="6480" w:hanging="360"/>
+      </w:pPr>
+      <w:rPr>
+        <w:rFonts w:ascii="Wingdings" w:hAnsi="Wingdings" w:hint="default"/>
+        <w:sz w:val="20"/>
+      </w:rPr>
+    </w:lvl>
+  </w:abstractNum>
+  <w:abstractNum w:abstractNumId="9" w15:restartNumberingAfterBreak="0">
+    <w:nsid w:val="591A7CF2"/>
+    <w:multiLevelType w:val="multilevel"/>
+    <w:tmpl w:val="658E5948"/>
+    <w:lvl w:ilvl="0">
+      <w:start w:val="1"/>
+      <w:numFmt w:val="bullet"/>
+      <w:lvlText w:val=""/>
+      <w:lvlJc w:val="left"/>
+      <w:pPr>
+        <w:tabs>
+          <w:tab w:val="num" w:pos="720"/>
+        </w:tabs>
+        <w:ind w:left="720" w:hanging="360"/>
+      </w:pPr>
+      <w:rPr>
+        <w:rFonts w:ascii="Symbol" w:hAnsi="Symbol" w:hint="default"/>
+        <w:sz w:val="20"/>
+      </w:rPr>
+    </w:lvl>
+    <w:lvl w:ilvl="1" w:tentative="1">
+      <w:start w:val="1"/>
+      <w:numFmt w:val="bullet"/>
+      <w:lvlText w:val="o"/>
+      <w:lvlJc w:val="left"/>
+      <w:pPr>
+        <w:tabs>
+          <w:tab w:val="num" w:pos="1440"/>
+        </w:tabs>
+        <w:ind w:left="1440" w:hanging="360"/>
+      </w:pPr>
+      <w:rPr>
+        <w:rFonts w:ascii="Courier New" w:hAnsi="Courier New" w:hint="default"/>
+        <w:sz w:val="20"/>
+      </w:rPr>
+    </w:lvl>
+    <w:lvl w:ilvl="2" w:tentative="1">
+      <w:start w:val="1"/>
+      <w:numFmt w:val="bullet"/>
+      <w:lvlText w:val=""/>
+      <w:lvlJc w:val="left"/>
+      <w:pPr>
+        <w:tabs>
+          <w:tab w:val="num" w:pos="2160"/>
+        </w:tabs>
+        <w:ind w:left="2160" w:hanging="360"/>
+      </w:pPr>
+      <w:rPr>
+        <w:rFonts w:ascii="Wingdings" w:hAnsi="Wingdings" w:hint="default"/>
+        <w:sz w:val="20"/>
+      </w:rPr>
+    </w:lvl>
+    <w:lvl w:ilvl="3" w:tentative="1">
+      <w:start w:val="1"/>
+      <w:numFmt w:val="bullet"/>
+      <w:lvlText w:val=""/>
+      <w:lvlJc w:val="left"/>
+      <w:pPr>
+        <w:tabs>
+          <w:tab w:val="num" w:pos="2880"/>
+        </w:tabs>
+        <w:ind w:left="2880" w:hanging="360"/>
+      </w:pPr>
+      <w:rPr>
+        <w:rFonts w:ascii="Wingdings" w:hAnsi="Wingdings" w:hint="default"/>
+        <w:sz w:val="20"/>
+      </w:rPr>
+    </w:lvl>
+    <w:lvl w:ilvl="4" w:tentative="1">
+      <w:start w:val="1"/>
+      <w:numFmt w:val="bullet"/>
+      <w:lvlText w:val=""/>
+      <w:lvlJc w:val="left"/>
+      <w:pPr>
+        <w:tabs>
+          <w:tab w:val="num" w:pos="3600"/>
+        </w:tabs>
+        <w:ind w:left="3600" w:hanging="360"/>
+      </w:pPr>
+      <w:rPr>
+        <w:rFonts w:ascii="Wingdings" w:hAnsi="Wingdings" w:hint="default"/>
+        <w:sz w:val="20"/>
+      </w:rPr>
+    </w:lvl>
+    <w:lvl w:ilvl="5" w:tentative="1">
+      <w:start w:val="1"/>
+      <w:numFmt w:val="bullet"/>
+      <w:lvlText w:val=""/>
+      <w:lvlJc w:val="left"/>
+      <w:pPr>
+        <w:tabs>
+          <w:tab w:val="num" w:pos="4320"/>
+        </w:tabs>
+        <w:ind w:left="4320" w:hanging="360"/>
+      </w:pPr>
+      <w:rPr>
+        <w:rFonts w:ascii="Wingdings" w:hAnsi="Wingdings" w:hint="default"/>
+        <w:sz w:val="20"/>
+      </w:rPr>
+    </w:lvl>
+    <w:lvl w:ilvl="6" w:tentative="1">
+      <w:start w:val="1"/>
+      <w:numFmt w:val="bullet"/>
+      <w:lvlText w:val=""/>
+      <w:lvlJc w:val="left"/>
+      <w:pPr>
+        <w:tabs>
+          <w:tab w:val="num" w:pos="5040"/>
+        </w:tabs>
+        <w:ind w:left="5040" w:hanging="360"/>
+      </w:pPr>
+      <w:rPr>
+        <w:rFonts w:ascii="Wingdings" w:hAnsi="Wingdings" w:hint="default"/>
+        <w:sz w:val="20"/>
+      </w:rPr>
+    </w:lvl>
+    <w:lvl w:ilvl="7" w:tentative="1">
+      <w:start w:val="1"/>
+      <w:numFmt w:val="bullet"/>
+      <w:lvlText w:val=""/>
+      <w:lvlJc w:val="left"/>
+      <w:pPr>
+        <w:tabs>
+          <w:tab w:val="num" w:pos="5760"/>
+        </w:tabs>
+        <w:ind w:left="5760" w:hanging="360"/>
+      </w:pPr>
+      <w:rPr>
+        <w:rFonts w:ascii="Wingdings" w:hAnsi="Wingdings" w:hint="default"/>
+        <w:sz w:val="20"/>
+      </w:rPr>
+    </w:lvl>
+    <w:lvl w:ilvl="8" w:tentative="1">
+      <w:start w:val="1"/>
+      <w:numFmt w:val="bullet"/>
+      <w:lvlText w:val=""/>
+      <w:lvlJc w:val="left"/>
+      <w:pPr>
+        <w:tabs>
+          <w:tab w:val="num" w:pos="6480"/>
+        </w:tabs>
+        <w:ind w:left="6480" w:hanging="360"/>
+      </w:pPr>
+      <w:rPr>
+        <w:rFonts w:ascii="Wingdings" w:hAnsi="Wingdings" w:hint="default"/>
+        <w:sz w:val="20"/>
+      </w:rPr>
+    </w:lvl>
+  </w:abstractNum>
+  <w:abstractNum w:abstractNumId="10" w15:restartNumberingAfterBreak="0">
     <w:nsid w:val="64723AE4"/>
     <w:multiLevelType w:val="singleLevel"/>
     <w:tmpl w:val="17AA264C"/>
@@ -1515,17 +3465,196 @@
       </w:pPr>
     </w:lvl>
   </w:abstractNum>
+  <w:abstractNum w:abstractNumId="11" w15:restartNumberingAfterBreak="0">
+    <w:nsid w:val="71B20349"/>
+    <w:multiLevelType w:val="multilevel"/>
+    <w:tmpl w:val="91BE9B50"/>
+    <w:lvl w:ilvl="0">
+      <w:start w:val="1"/>
+      <w:numFmt w:val="bullet"/>
+      <w:lvlText w:val=""/>
+      <w:lvlJc w:val="left"/>
+      <w:pPr>
+        <w:tabs>
+          <w:tab w:val="num" w:pos="720"/>
+        </w:tabs>
+        <w:ind w:left="720" w:hanging="360"/>
+      </w:pPr>
+      <w:rPr>
+        <w:rFonts w:ascii="Symbol" w:hAnsi="Symbol" w:hint="default"/>
+        <w:sz w:val="20"/>
+      </w:rPr>
+    </w:lvl>
+    <w:lvl w:ilvl="1" w:tentative="1">
+      <w:start w:val="1"/>
+      <w:numFmt w:val="bullet"/>
+      <w:lvlText w:val="o"/>
+      <w:lvlJc w:val="left"/>
+      <w:pPr>
+        <w:tabs>
+          <w:tab w:val="num" w:pos="1440"/>
+        </w:tabs>
+        <w:ind w:left="1440" w:hanging="360"/>
+      </w:pPr>
+      <w:rPr>
+        <w:rFonts w:ascii="Courier New" w:hAnsi="Courier New" w:hint="default"/>
+        <w:sz w:val="20"/>
+      </w:rPr>
+    </w:lvl>
+    <w:lvl w:ilvl="2" w:tentative="1">
+      <w:start w:val="1"/>
+      <w:numFmt w:val="bullet"/>
+      <w:lvlText w:val=""/>
+      <w:lvlJc w:val="left"/>
+      <w:pPr>
+        <w:tabs>
+          <w:tab w:val="num" w:pos="2160"/>
+        </w:tabs>
+        <w:ind w:left="2160" w:hanging="360"/>
+      </w:pPr>
+      <w:rPr>
+        <w:rFonts w:ascii="Wingdings" w:hAnsi="Wingdings" w:hint="default"/>
+        <w:sz w:val="20"/>
+      </w:rPr>
+    </w:lvl>
+    <w:lvl w:ilvl="3" w:tentative="1">
+      <w:start w:val="1"/>
+      <w:numFmt w:val="bullet"/>
+      <w:lvlText w:val=""/>
+      <w:lvlJc w:val="left"/>
+      <w:pPr>
+        <w:tabs>
+          <w:tab w:val="num" w:pos="2880"/>
+        </w:tabs>
+        <w:ind w:left="2880" w:hanging="360"/>
+      </w:pPr>
+      <w:rPr>
+        <w:rFonts w:ascii="Wingdings" w:hAnsi="Wingdings" w:hint="default"/>
+        <w:sz w:val="20"/>
+      </w:rPr>
+    </w:lvl>
+    <w:lvl w:ilvl="4" w:tentative="1">
+      <w:start w:val="1"/>
+      <w:numFmt w:val="bullet"/>
+      <w:lvlText w:val=""/>
+      <w:lvlJc w:val="left"/>
+      <w:pPr>
+        <w:tabs>
+          <w:tab w:val="num" w:pos="3600"/>
+        </w:tabs>
+        <w:ind w:left="3600" w:hanging="360"/>
+      </w:pPr>
+      <w:rPr>
+        <w:rFonts w:ascii="Wingdings" w:hAnsi="Wingdings" w:hint="default"/>
+        <w:sz w:val="20"/>
+      </w:rPr>
+    </w:lvl>
+    <w:lvl w:ilvl="5" w:tentative="1">
+      <w:start w:val="1"/>
+      <w:numFmt w:val="bullet"/>
+      <w:lvlText w:val=""/>
+      <w:lvlJc w:val="left"/>
+      <w:pPr>
+        <w:tabs>
+          <w:tab w:val="num" w:pos="4320"/>
+        </w:tabs>
+        <w:ind w:left="4320" w:hanging="360"/>
+      </w:pPr>
+      <w:rPr>
+        <w:rFonts w:ascii="Wingdings" w:hAnsi="Wingdings" w:hint="default"/>
+        <w:sz w:val="20"/>
+      </w:rPr>
+    </w:lvl>
+    <w:lvl w:ilvl="6" w:tentative="1">
+      <w:start w:val="1"/>
+      <w:numFmt w:val="bullet"/>
+      <w:lvlText w:val=""/>
+      <w:lvlJc w:val="left"/>
+      <w:pPr>
+        <w:tabs>
+          <w:tab w:val="num" w:pos="5040"/>
+        </w:tabs>
+        <w:ind w:left="5040" w:hanging="360"/>
+      </w:pPr>
+      <w:rPr>
+        <w:rFonts w:ascii="Wingdings" w:hAnsi="Wingdings" w:hint="default"/>
+        <w:sz w:val="20"/>
+      </w:rPr>
+    </w:lvl>
+    <w:lvl w:ilvl="7" w:tentative="1">
+      <w:start w:val="1"/>
+      <w:numFmt w:val="bullet"/>
+      <w:lvlText w:val=""/>
+      <w:lvlJc w:val="left"/>
+      <w:pPr>
+        <w:tabs>
+          <w:tab w:val="num" w:pos="5760"/>
+        </w:tabs>
+        <w:ind w:left="5760" w:hanging="360"/>
+      </w:pPr>
+      <w:rPr>
+        <w:rFonts w:ascii="Wingdings" w:hAnsi="Wingdings" w:hint="default"/>
+        <w:sz w:val="20"/>
+      </w:rPr>
+    </w:lvl>
+    <w:lvl w:ilvl="8" w:tentative="1">
+      <w:start w:val="1"/>
+      <w:numFmt w:val="bullet"/>
+      <w:lvlText w:val=""/>
+      <w:lvlJc w:val="left"/>
+      <w:pPr>
+        <w:tabs>
+          <w:tab w:val="num" w:pos="6480"/>
+        </w:tabs>
+        <w:ind w:left="6480" w:hanging="360"/>
+      </w:pPr>
+      <w:rPr>
+        <w:rFonts w:ascii="Wingdings" w:hAnsi="Wingdings" w:hint="default"/>
+        <w:sz w:val="20"/>
+      </w:rPr>
+    </w:lvl>
+  </w:abstractNum>
   <w:num w:numId="1">
+    <w:abstractNumId w:val="10"/>
+  </w:num>
+  <w:num w:numId="2">
+    <w:abstractNumId w:val="7"/>
+  </w:num>
+  <w:num w:numId="3">
+    <w:abstractNumId w:val="5"/>
+  </w:num>
+  <w:num w:numId="4">
+    <w:abstractNumId w:val="9"/>
+  </w:num>
+  <w:num w:numId="5">
+    <w:abstractNumId w:val="4"/>
+  </w:num>
+  <w:num w:numId="6">
+    <w:abstractNumId w:val="2"/>
+  </w:num>
+  <w:num w:numId="7">
+    <w:abstractNumId w:val="3"/>
+  </w:num>
+  <w:num w:numId="8">
     <w:abstractNumId w:val="1"/>
   </w:num>
-  <w:num w:numId="2">
+  <w:num w:numId="9">
     <w:abstractNumId w:val="0"/>
+  </w:num>
+  <w:num w:numId="10">
+    <w:abstractNumId w:val="6"/>
+  </w:num>
+  <w:num w:numId="11">
+    <w:abstractNumId w:val="8"/>
+  </w:num>
+  <w:num w:numId="12">
+    <w:abstractNumId w:val="11"/>
   </w:num>
 </w:numbering>
 </file>
 
 <file path=word/styles.xml><?xml version="1.0" encoding="utf-8"?>
-<w:styles xmlns:mc="http://schemas.openxmlformats.org/markup-compatibility/2006" xmlns:r="http://schemas.openxmlformats.org/officeDocument/2006/relationships" xmlns:w="http://schemas.openxmlformats.org/wordprocessingml/2006/main" xmlns:w14="http://schemas.microsoft.com/office/word/2010/wordml" xmlns:w15="http://schemas.microsoft.com/office/word/2012/wordml" xmlns:w16se="http://schemas.microsoft.com/office/word/2015/wordml/symex" mc:Ignorable="w14 w15 w16se">
+<w:styles xmlns:mc="http://schemas.openxmlformats.org/markup-compatibility/2006" xmlns:r="http://schemas.openxmlformats.org/officeDocument/2006/relationships" xmlns:w="http://schemas.openxmlformats.org/wordprocessingml/2006/main" xmlns:w14="http://schemas.microsoft.com/office/word/2010/wordml" xmlns:w15="http://schemas.microsoft.com/office/word/2012/wordml" xmlns:w16cex="http://schemas.microsoft.com/office/word/2018/wordml/cex" xmlns:w16cid="http://schemas.microsoft.com/office/word/2016/wordml/cid" xmlns:w16="http://schemas.microsoft.com/office/word/2018/wordml" xmlns:w16sdtdh="http://schemas.microsoft.com/office/word/2020/wordml/sdtdatahash" xmlns:w16se="http://schemas.microsoft.com/office/word/2015/wordml/symex" mc:Ignorable="w14 w15 w16se w16cid w16 w16cex w16sdtdh">
   <w:docDefaults>
     <w:rPrDefault>
       <w:rPr>
@@ -1542,7 +3671,7 @@
       </w:pPr>
     </w:pPrDefault>
   </w:docDefaults>
-  <w:latentStyles w:defLockedState="0" w:defUIPriority="99" w:defSemiHidden="0" w:defUnhideWhenUsed="0" w:defQFormat="0" w:count="371">
+  <w:latentStyles w:defLockedState="0" w:defUIPriority="99" w:defSemiHidden="0" w:defUnhideWhenUsed="0" w:defQFormat="0" w:count="376">
     <w:lsdException w:name="Normal" w:uiPriority="0" w:qFormat="1"/>
     <w:lsdException w:name="heading 1" w:uiPriority="9" w:qFormat="1"/>
     <w:lsdException w:name="heading 2" w:semiHidden="1" w:uiPriority="9" w:unhideWhenUsed="1" w:qFormat="1"/>
@@ -1629,6 +3758,7 @@
     <w:lsdException w:name="Block Text" w:semiHidden="1" w:unhideWhenUsed="1"/>
     <w:lsdException w:name="Hyperlink" w:semiHidden="1" w:unhideWhenUsed="1"/>
     <w:lsdException w:name="FollowedHyperlink" w:semiHidden="1" w:unhideWhenUsed="1"/>
+    <w:lsdException w:name="Strong" w:uiPriority="22" w:qFormat="1"/>
     <w:lsdException w:name="Document Map" w:semiHidden="1" w:unhideWhenUsed="1"/>
     <w:lsdException w:name="Plain Text" w:semiHidden="1" w:unhideWhenUsed="1"/>
     <w:lsdException w:name="E-mail Signature" w:semiHidden="1" w:unhideWhenUsed="1"/>
@@ -1645,7 +3775,6 @@
     <w:lsdException w:name="HTML Sample" w:semiHidden="1" w:unhideWhenUsed="1"/>
     <w:lsdException w:name="HTML Typewriter" w:semiHidden="1" w:unhideWhenUsed="1"/>
     <w:lsdException w:name="HTML Variable" w:semiHidden="1" w:unhideWhenUsed="1"/>
-    <w:lsdException w:name="Normal Table" w:semiHidden="1" w:unhideWhenUsed="1"/>
     <w:lsdException w:name="annotation subject" w:semiHidden="1" w:unhideWhenUsed="1"/>
     <w:lsdException w:name="No List" w:semiHidden="1" w:unhideWhenUsed="1"/>
     <w:lsdException w:name="Outline List 1" w:semiHidden="1" w:unhideWhenUsed="1"/>
@@ -1688,11 +3817,8 @@
     <w:lsdException w:name="Table Contemporary" w:semiHidden="1" w:unhideWhenUsed="1"/>
     <w:lsdException w:name="Table Elegant" w:semiHidden="1" w:unhideWhenUsed="1"/>
     <w:lsdException w:name="Table Professional" w:semiHidden="1" w:unhideWhenUsed="1"/>
-    <w:lsdException w:name="Table Subtle 1" w:semiHidden="1" w:unhideWhenUsed="1"/>
     <w:lsdException w:name="Table Subtle 2" w:semiHidden="1" w:unhideWhenUsed="1"/>
     <w:lsdException w:name="Table Web 1" w:semiHidden="1" w:unhideWhenUsed="1"/>
-    <w:lsdException w:name="Table Web 2" w:semiHidden="1" w:unhideWhenUsed="1"/>
-    <w:lsdException w:name="Table Web 3" w:semiHidden="1" w:unhideWhenUsed="1"/>
     <w:lsdException w:name="Balloon Text" w:semiHidden="1" w:unhideWhenUsed="1"/>
     <w:lsdException w:name="Table Theme" w:semiHidden="1" w:unhideWhenUsed="1"/>
     <w:lsdException w:name="Placeholder Text" w:semiHidden="1" w:unhideWhenUsed="1"/>
@@ -1712,10 +3838,6 @@
     <w:lsdException w:name="Colorful List"/>
     <w:lsdException w:name="Colorful Grid"/>
     <w:lsdException w:name="Light Shading Accent 1"/>
-    <w:lsdException w:name="Light List Accent 1"/>
-    <w:lsdException w:name="Light Grid Accent 1"/>
-    <w:lsdException w:name="Medium Shading 1 Accent 1"/>
-    <w:lsdException w:name="Medium Shading 2 Accent 1"/>
     <w:lsdException w:name="Medium List 1 Accent 1"/>
     <w:lsdException w:name="Revision" w:semiHidden="1"/>
     <w:lsdException w:name="Medium List 2 Accent 1"/>
@@ -1791,11 +3913,6 @@
     <w:lsdException w:name="Medium List 2 Accent 6"/>
     <w:lsdException w:name="Medium Grid 1 Accent 6"/>
     <w:lsdException w:name="Medium Grid 2 Accent 6"/>
-    <w:lsdException w:name="Medium Grid 3 Accent 6"/>
-    <w:lsdException w:name="Dark List Accent 6"/>
-    <w:lsdException w:name="Colorful Shading Accent 6"/>
-    <w:lsdException w:name="Colorful List Accent 6"/>
-    <w:lsdException w:name="Colorful Grid Accent 6"/>
     <w:lsdException w:name="Bibliography" w:semiHidden="1" w:unhideWhenUsed="1"/>
     <w:lsdException w:name="TOC Heading" w:semiHidden="1" w:unhideWhenUsed="1"/>
     <w:lsdException w:name="Plain Table 1" w:uiPriority="41"/>
@@ -1902,10 +4019,36 @@
     <w:lsdException w:name="List Table 5 Dark Accent 6" w:uiPriority="50"/>
     <w:lsdException w:name="List Table 6 Colorful Accent 6" w:uiPriority="51"/>
     <w:lsdException w:name="List Table 7 Colorful Accent 6" w:uiPriority="52"/>
+    <w:lsdException w:name="Mention" w:semiHidden="1" w:unhideWhenUsed="1"/>
+    <w:lsdException w:name="Smart Hyperlink" w:semiHidden="1" w:unhideWhenUsed="1"/>
+    <w:lsdException w:name="Hashtag" w:semiHidden="1" w:unhideWhenUsed="1"/>
+    <w:lsdException w:name="Unresolved Mention" w:semiHidden="1" w:unhideWhenUsed="1"/>
+    <w:lsdException w:name="Smart Link" w:semiHidden="1" w:unhideWhenUsed="1"/>
   </w:latentStyles>
   <w:style w:type="paragraph" w:default="1" w:styleId="Normal">
     <w:name w:val="Normal"/>
     <w:qFormat/>
+  </w:style>
+  <w:style w:type="paragraph" w:styleId="Heading3">
+    <w:name w:val="heading 3"/>
+    <w:basedOn w:val="Normal"/>
+    <w:link w:val="Heading3Char"/>
+    <w:uiPriority w:val="9"/>
+    <w:qFormat/>
+    <w:rsid w:val="00952EBE"/>
+    <w:pPr>
+      <w:spacing w:before="100" w:beforeAutospacing="1" w:after="100" w:afterAutospacing="1" w:line="240" w:lineRule="auto"/>
+      <w:outlineLvl w:val="2"/>
+    </w:pPr>
+    <w:rPr>
+      <w:rFonts w:ascii="Times New Roman" w:eastAsia="Times New Roman" w:hAnsi="Times New Roman"/>
+      <w:b/>
+      <w:bCs/>
+      <w:noProof w:val="0"/>
+      <w:sz w:val="27"/>
+      <w:szCs w:val="27"/>
+      <w:lang w:val="en-GB" w:eastAsia="en-GB"/>
+    </w:rPr>
   </w:style>
   <w:style w:type="character" w:default="1" w:styleId="DefaultParagraphFont">
     <w:name w:val="Default Paragraph Font"/>
@@ -1965,6 +4108,51 @@
   <w:style w:type="character" w:customStyle="1" w:styleId="FooterChar">
     <w:name w:val="Footer Char"/>
     <w:basedOn w:val="DefaultParagraphFont"/>
+  </w:style>
+  <w:style w:type="paragraph" w:styleId="NormalWeb">
+    <w:name w:val="Normal (Web)"/>
+    <w:basedOn w:val="Normal"/>
+    <w:uiPriority w:val="99"/>
+    <w:semiHidden/>
+    <w:unhideWhenUsed/>
+    <w:rsid w:val="00952EBE"/>
+    <w:pPr>
+      <w:spacing w:before="100" w:beforeAutospacing="1" w:after="100" w:afterAutospacing="1" w:line="240" w:lineRule="auto"/>
+    </w:pPr>
+    <w:rPr>
+      <w:rFonts w:ascii="Times New Roman" w:eastAsia="Times New Roman" w:hAnsi="Times New Roman"/>
+      <w:noProof w:val="0"/>
+      <w:sz w:val="24"/>
+      <w:szCs w:val="24"/>
+      <w:lang w:val="en-GB" w:eastAsia="en-GB"/>
+    </w:rPr>
+  </w:style>
+  <w:style w:type="character" w:customStyle="1" w:styleId="Heading3Char">
+    <w:name w:val="Heading 3 Char"/>
+    <w:basedOn w:val="DefaultParagraphFont"/>
+    <w:link w:val="Heading3"/>
+    <w:uiPriority w:val="9"/>
+    <w:rsid w:val="00952EBE"/>
+    <w:rPr>
+      <w:rFonts w:ascii="Times New Roman" w:eastAsia="Times New Roman" w:hAnsi="Times New Roman"/>
+      <w:b/>
+      <w:bCs/>
+      <w:noProof w:val="0"/>
+      <w:sz w:val="27"/>
+      <w:szCs w:val="27"/>
+      <w:lang w:val="en-GB" w:eastAsia="en-GB"/>
+    </w:rPr>
+  </w:style>
+  <w:style w:type="character" w:styleId="Strong">
+    <w:name w:val="Strong"/>
+    <w:basedOn w:val="DefaultParagraphFont"/>
+    <w:uiPriority w:val="22"/>
+    <w:qFormat/>
+    <w:rsid w:val="00952EBE"/>
+    <w:rPr>
+      <w:b/>
+      <w:bCs/>
+    </w:rPr>
   </w:style>
 </w:styles>
 </file>

</xml_diff>